<commit_message>
Removed updateActDOM, now pushes ACF content, template no longer used
</commit_message>
<xml_diff>
--- a/a2wp-documentation.docx
+++ b/a2wp-documentation.docx
@@ -139,7 +139,16 @@
               <w:jc w:val="both"/>
             </w:pPr>
             <w:r>
-              <w:t>p. 3-4</w:t>
+              <w:t xml:space="preserve">p. </w:t>
+            </w:r>
+            <w:r>
+              <w:t>2</w:t>
+            </w:r>
+            <w:r>
+              <w:t>-</w:t>
+            </w:r>
+            <w:r>
+              <w:t>3</w:t>
             </w:r>
           </w:p>
         </w:tc>
@@ -175,7 +184,16 @@
               <w:jc w:val="both"/>
             </w:pPr>
             <w:r>
-              <w:t>p. 5-6</w:t>
+              <w:t xml:space="preserve">p. </w:t>
+            </w:r>
+            <w:r>
+              <w:t>3</w:t>
+            </w:r>
+            <w:r>
+              <w:t>-</w:t>
+            </w:r>
+            <w:r>
+              <w:t>4</w:t>
             </w:r>
           </w:p>
         </w:tc>
@@ -211,8 +229,56 @@
               <w:jc w:val="both"/>
             </w:pPr>
             <w:r>
-              <w:t>p. 7</w:t>
+              <w:t xml:space="preserve">p. </w:t>
             </w:r>
+            <w:r>
+              <w:t>5</w:t>
+            </w:r>
+          </w:p>
+        </w:tc>
+      </w:tr>
+      <w:tr>
+        <w:trPr>
+          <w:trHeight w:val="432"/>
+        </w:trPr>
+        <w:tc>
+          <w:tcPr>
+            <w:tcW w:w="4723" w:type="dxa"/>
+          </w:tcPr>
+          <w:p>
+            <w:pPr>
+              <w:jc w:val="both"/>
+            </w:pPr>
+            <w:hyperlink w:anchor="Proxies" w:history="1">
+              <w:r>
+                <w:rPr>
+                  <w:rStyle w:val="Hyperlink"/>
+                </w:rPr>
+                <w:t>P</w:t>
+              </w:r>
+              <w:r>
+                <w:rPr>
+                  <w:rStyle w:val="Hyperlink"/>
+                </w:rPr>
+                <w:t>r</w:t>
+              </w:r>
+              <w:r>
+                <w:rPr>
+                  <w:rStyle w:val="Hyperlink"/>
+                </w:rPr>
+                <w:t>oxies</w:t>
+              </w:r>
+            </w:hyperlink>
+          </w:p>
+        </w:tc>
+        <w:tc>
+          <w:tcPr>
+            <w:tcW w:w="1127" w:type="dxa"/>
+          </w:tcPr>
+          <w:p>
+            <w:pPr>
+              <w:jc w:val="both"/>
+            </w:pPr>
           </w:p>
         </w:tc>
       </w:tr>
@@ -247,7 +313,7 @@
               <w:jc w:val="both"/>
             </w:pPr>
             <w:r>
-              <w:t>p. 8</w:t>
+              <w:t xml:space="preserve">p. </w:t>
             </w:r>
           </w:p>
         </w:tc>
@@ -283,7 +349,7 @@
               <w:jc w:val="both"/>
             </w:pPr>
             <w:r>
-              <w:t>p. 9-11</w:t>
+              <w:t xml:space="preserve">p. </w:t>
             </w:r>
           </w:p>
         </w:tc>
@@ -314,7 +380,6 @@
           <w:b/>
           <w:bCs/>
         </w:rPr>
-        <w:lastRenderedPageBreak/>
         <w:t>PURPOSE</w:t>
       </w:r>
     </w:p>
@@ -341,531 +406,662 @@
         </w:r>
       </w:hyperlink>
       <w:r>
-        <w:t xml:space="preserve">), format the results, and push the product to SBVPA’s WordPress site. </w:t>
-      </w:r>
-      <w:r>
-        <w:t xml:space="preserve">At the moment, A2WP accomplishes two functions: it creates new “activity” posts for each activity added to Amilia, </w:t>
-      </w:r>
-      <w:r>
-        <w:t>and it updates activity info when someone loads a specific activity page</w:t>
-      </w:r>
-      <w:r>
-        <w:t xml:space="preserve">. Both functions update routinely at separate times/frequencies. </w:t>
+        <w:t>), format the results, and push the product to SBVPA’s WordPress site.</w:t>
+      </w:r>
+      <w:r>
+        <w:t xml:space="preserve"> Currently</w:t>
+      </w:r>
+      <w:r>
+        <w:t xml:space="preserve">, A2WP accomplishes two functions: it creates new activity posts for each activity added to Amilia, </w:t>
+      </w:r>
+      <w:r>
+        <w:t xml:space="preserve">and it updates activity info when someone loads </w:t>
+      </w:r>
+      <w:r>
+        <w:t>its respective webpage</w:t>
+      </w:r>
+      <w:r>
+        <w:t xml:space="preserve">. </w:t>
+      </w:r>
+    </w:p>
+    <w:p>
+      <w:pPr>
+        <w:pBdr>
+          <w:bottom w:val="single" w:sz="4" w:space="1" w:color="auto"/>
+        </w:pBdr>
+      </w:pPr>
+    </w:p>
+    <w:p>
+      <w:pPr>
+        <w:rPr>
+          <w:b/>
+          <w:bCs/>
+        </w:rPr>
+      </w:pPr>
+    </w:p>
+    <w:p>
+      <w:pPr>
+        <w:rPr>
+          <w:b/>
+          <w:bCs/>
+        </w:rPr>
+      </w:pPr>
+      <w:bookmarkStart w:id="1" w:name="Functionality"/>
+      <w:r>
+        <w:rPr>
+          <w:b/>
+          <w:bCs/>
+        </w:rPr>
+        <w:t>FUNCTIONALITY</w:t>
+      </w:r>
+      <w:r>
+        <w:rPr>
+          <w:b/>
+          <w:bCs/>
+        </w:rPr>
+        <w:t xml:space="preserve"> OVERVIEW</w:t>
+      </w:r>
+    </w:p>
+    <w:bookmarkEnd w:id="1"/>
+    <w:p>
+      <w:r>
+        <w:t xml:space="preserve">A2WP is split into two files: a2wp.js and call-a2wp.js. The first file defines the class, and the second file makes the objects. </w:t>
+      </w:r>
+      <w:r>
+        <w:rPr>
+          <w:u w:val="single"/>
+        </w:rPr>
+        <w:t xml:space="preserve">You should hopefully only need to ever work with call-a2wp.js </w:t>
+      </w:r>
+      <w:r>
+        <w:t xml:space="preserve">when building out new functionality, but just in case – here’s a brief description of each function within the </w:t>
+      </w:r>
+      <w:r>
+        <w:t>A2WP</w:t>
+      </w:r>
+      <w:r>
+        <w:t xml:space="preserve"> class. </w:t>
       </w:r>
     </w:p>
     <w:p/>
     <w:p>
       <w:pPr>
-        <w:rPr>
-          <w:b/>
-          <w:bCs/>
-        </w:rPr>
-      </w:pPr>
-    </w:p>
-    <w:p>
-      <w:pPr>
-        <w:rPr>
-          <w:b/>
-          <w:bCs/>
-        </w:rPr>
-      </w:pPr>
-    </w:p>
-    <w:p>
-      <w:pPr>
-        <w:rPr>
-          <w:b/>
-          <w:bCs/>
-        </w:rPr>
-      </w:pPr>
-    </w:p>
-    <w:p>
-      <w:pPr>
-        <w:rPr>
-          <w:b/>
-          <w:bCs/>
-        </w:rPr>
-      </w:pPr>
-    </w:p>
-    <w:p>
-      <w:pPr>
-        <w:rPr>
-          <w:b/>
-          <w:bCs/>
-        </w:rPr>
-      </w:pPr>
-    </w:p>
-    <w:p>
-      <w:pPr>
-        <w:rPr>
-          <w:b/>
-          <w:bCs/>
-        </w:rPr>
-      </w:pPr>
-    </w:p>
-    <w:p>
-      <w:pPr>
-        <w:rPr>
-          <w:b/>
-          <w:bCs/>
-        </w:rPr>
-      </w:pPr>
-    </w:p>
-    <w:p>
-      <w:pPr>
-        <w:rPr>
-          <w:b/>
-          <w:bCs/>
-        </w:rPr>
-      </w:pPr>
-    </w:p>
-    <w:p>
-      <w:pPr>
-        <w:rPr>
-          <w:b/>
-          <w:bCs/>
-        </w:rPr>
-      </w:pPr>
-    </w:p>
-    <w:p>
-      <w:pPr>
-        <w:rPr>
-          <w:b/>
-          <w:bCs/>
-        </w:rPr>
-      </w:pPr>
-    </w:p>
-    <w:p>
-      <w:pPr>
-        <w:rPr>
-          <w:b/>
-          <w:bCs/>
-        </w:rPr>
-      </w:pPr>
-    </w:p>
-    <w:p>
-      <w:pPr>
-        <w:rPr>
-          <w:b/>
-          <w:bCs/>
-        </w:rPr>
-      </w:pPr>
-    </w:p>
-    <w:p>
-      <w:pPr>
-        <w:rPr>
-          <w:b/>
-          <w:bCs/>
-        </w:rPr>
-      </w:pPr>
-    </w:p>
-    <w:p>
-      <w:pPr>
-        <w:rPr>
-          <w:b/>
-          <w:bCs/>
-        </w:rPr>
-      </w:pPr>
-    </w:p>
-    <w:p>
-      <w:pPr>
-        <w:rPr>
-          <w:b/>
-          <w:bCs/>
-        </w:rPr>
-      </w:pPr>
-    </w:p>
-    <w:p>
-      <w:pPr>
-        <w:rPr>
-          <w:b/>
-          <w:bCs/>
-        </w:rPr>
-      </w:pPr>
-    </w:p>
-    <w:p>
-      <w:pPr>
-        <w:rPr>
-          <w:b/>
-          <w:bCs/>
-        </w:rPr>
-      </w:pPr>
-    </w:p>
-    <w:p>
-      <w:pPr>
-        <w:rPr>
-          <w:b/>
-          <w:bCs/>
-        </w:rPr>
-      </w:pPr>
-    </w:p>
-    <w:p>
-      <w:pPr>
-        <w:rPr>
-          <w:b/>
-          <w:bCs/>
-        </w:rPr>
-      </w:pPr>
-    </w:p>
-    <w:p>
-      <w:pPr>
-        <w:rPr>
-          <w:b/>
-          <w:bCs/>
-        </w:rPr>
-      </w:pPr>
-      <w:bookmarkStart w:id="1" w:name="Functionality"/>
-      <w:r>
-        <w:rPr>
-          <w:b/>
-          <w:bCs/>
-        </w:rPr>
-        <w:lastRenderedPageBreak/>
-        <w:t>FUNCTIONALITY</w:t>
-      </w:r>
-      <w:r>
-        <w:rPr>
-          <w:b/>
-          <w:bCs/>
-        </w:rPr>
-        <w:t xml:space="preserve"> OVERVIEW</w:t>
-      </w:r>
-    </w:p>
-    <w:bookmarkEnd w:id="1"/>
-    <w:p>
-      <w:r>
-        <w:t xml:space="preserve">A2WP is split into two files: a2wp.js and call-a2wp.js. The first file defines the class, and the second file makes the objects. </w:t>
-      </w:r>
+        <w:pBdr>
+          <w:top w:val="single" w:sz="4" w:space="1" w:color="auto"/>
+          <w:left w:val="single" w:sz="4" w:space="4" w:color="auto"/>
+          <w:bottom w:val="single" w:sz="4" w:space="1" w:color="auto"/>
+          <w:right w:val="single" w:sz="4" w:space="4" w:color="auto"/>
+        </w:pBdr>
+        <w:rPr>
+          <w:b/>
+          <w:bCs/>
+        </w:rPr>
+      </w:pPr>
+      <w:proofErr w:type="spellStart"/>
+      <w:r>
+        <w:rPr>
+          <w:b/>
+          <w:bCs/>
+        </w:rPr>
+        <w:t>checkRun</w:t>
+      </w:r>
+      <w:proofErr w:type="spellEnd"/>
+    </w:p>
+    <w:p>
+      <w:pPr>
+        <w:pBdr>
+          <w:top w:val="single" w:sz="4" w:space="1" w:color="auto"/>
+          <w:left w:val="single" w:sz="4" w:space="4" w:color="auto"/>
+          <w:bottom w:val="single" w:sz="4" w:space="1" w:color="auto"/>
+          <w:right w:val="single" w:sz="4" w:space="4" w:color="auto"/>
+        </w:pBdr>
+      </w:pPr>
+      <w:proofErr w:type="spellStart"/>
+      <w:r>
+        <w:t>checkRun</w:t>
+      </w:r>
+      <w:proofErr w:type="spellEnd"/>
+      <w:r>
+        <w:t xml:space="preserve"> holds an array “check” with two </w:t>
+      </w:r>
+      <w:proofErr w:type="spellStart"/>
+      <w:r>
+        <w:t>bools</w:t>
+      </w:r>
+      <w:proofErr w:type="spellEnd"/>
+      <w:r>
+        <w:t xml:space="preserve">: </w:t>
+      </w:r>
+      <w:r>
+        <w:t xml:space="preserve">one determines if the current parent path matches the target parent path, and the other determines if the current child matches the target child. </w:t>
+      </w:r>
+    </w:p>
+    <w:p>
+      <w:pPr>
+        <w:pBdr>
+          <w:top w:val="single" w:sz="4" w:space="1" w:color="auto"/>
+          <w:left w:val="single" w:sz="4" w:space="4" w:color="auto"/>
+          <w:bottom w:val="single" w:sz="4" w:space="1" w:color="auto"/>
+          <w:right w:val="single" w:sz="4" w:space="4" w:color="auto"/>
+        </w:pBdr>
+      </w:pPr>
+      <w:r>
+        <w:t xml:space="preserve">Take this example URL: </w:t>
+      </w:r>
+    </w:p>
+    <w:p>
+      <w:pPr>
+        <w:pBdr>
+          <w:top w:val="single" w:sz="4" w:space="1" w:color="auto"/>
+          <w:left w:val="single" w:sz="4" w:space="4" w:color="auto"/>
+          <w:bottom w:val="single" w:sz="4" w:space="1" w:color="auto"/>
+          <w:right w:val="single" w:sz="4" w:space="4" w:color="auto"/>
+        </w:pBdr>
+      </w:pPr>
+      <w:r>
+        <w:t>https://sbvpastg.wpenginepowered.com/things-to-do/activity-5927158/</w:t>
+      </w:r>
+    </w:p>
+    <w:p>
+      <w:pPr>
+        <w:pBdr>
+          <w:top w:val="single" w:sz="4" w:space="1" w:color="auto"/>
+          <w:left w:val="single" w:sz="4" w:space="4" w:color="auto"/>
+          <w:bottom w:val="single" w:sz="4" w:space="1" w:color="auto"/>
+          <w:right w:val="single" w:sz="4" w:space="4" w:color="auto"/>
+        </w:pBdr>
+      </w:pPr>
+      <w:r>
+        <w:t>The</w:t>
+      </w:r>
+      <w:r>
+        <w:t xml:space="preserve"> child would be the last slug in the </w:t>
+      </w:r>
+      <w:proofErr w:type="spellStart"/>
+      <w:r>
+        <w:t>url</w:t>
+      </w:r>
+      <w:proofErr w:type="spellEnd"/>
+      <w:r>
+        <w:t xml:space="preserve"> (/activity-</w:t>
+      </w:r>
+      <w:r>
+        <w:t>5927158/</w:t>
+      </w:r>
+      <w:r>
+        <w:t>) and the parent would be the pathname sans the child (/things-to-do/). The current and target parent</w:t>
+      </w:r>
+      <w:r>
+        <w:t>s</w:t>
+      </w:r>
+      <w:r>
+        <w:t xml:space="preserve"> are directly compared, while the current and target </w:t>
+      </w:r>
+      <w:r>
+        <w:t xml:space="preserve">children are not – the script only needs to know if the child exists and </w:t>
+      </w:r>
+      <w:proofErr w:type="gramStart"/>
+      <w:r>
+        <w:t>whether or not</w:t>
+      </w:r>
+      <w:proofErr w:type="gramEnd"/>
+      <w:r>
+        <w:t xml:space="preserve"> the script </w:t>
+      </w:r>
+      <w:r>
+        <w:rPr>
+          <w:i/>
+          <w:iCs/>
+        </w:rPr>
+        <w:t>expects</w:t>
+      </w:r>
+      <w:r>
+        <w:t xml:space="preserve"> one to exist. </w:t>
+      </w:r>
+    </w:p>
+    <w:p>
+      <w:pPr>
+        <w:pBdr>
+          <w:top w:val="single" w:sz="4" w:space="1" w:color="auto"/>
+          <w:left w:val="single" w:sz="4" w:space="4" w:color="auto"/>
+          <w:bottom w:val="single" w:sz="4" w:space="1" w:color="auto"/>
+          <w:right w:val="single" w:sz="4" w:space="4" w:color="auto"/>
+        </w:pBdr>
+      </w:pPr>
+      <w:r>
+        <w:t xml:space="preserve">Both </w:t>
+      </w:r>
+      <w:proofErr w:type="spellStart"/>
+      <w:proofErr w:type="gramStart"/>
+      <w:r>
+        <w:t>bools</w:t>
+      </w:r>
+      <w:proofErr w:type="spellEnd"/>
+      <w:proofErr w:type="gramEnd"/>
+      <w:r>
+        <w:t xml:space="preserve"> in the check array must be true for the script to progress. </w:t>
+      </w:r>
+    </w:p>
+    <w:p>
+      <w:pPr>
+        <w:rPr>
+          <w:b/>
+          <w:bCs/>
+        </w:rPr>
+      </w:pPr>
+    </w:p>
+    <w:p>
+      <w:pPr>
+        <w:pBdr>
+          <w:top w:val="single" w:sz="4" w:space="1" w:color="auto"/>
+          <w:left w:val="single" w:sz="4" w:space="4" w:color="auto"/>
+          <w:bottom w:val="single" w:sz="4" w:space="1" w:color="auto"/>
+          <w:right w:val="single" w:sz="4" w:space="4" w:color="auto"/>
+        </w:pBdr>
+        <w:rPr>
+          <w:b/>
+          <w:bCs/>
+        </w:rPr>
+      </w:pPr>
+      <w:proofErr w:type="spellStart"/>
+      <w:r>
+        <w:rPr>
+          <w:b/>
+          <w:bCs/>
+        </w:rPr>
+        <w:t>fetchTemplate</w:t>
+      </w:r>
+      <w:proofErr w:type="spellEnd"/>
+    </w:p>
+    <w:p>
+      <w:pPr>
+        <w:pBdr>
+          <w:top w:val="single" w:sz="4" w:space="1" w:color="auto"/>
+          <w:left w:val="single" w:sz="4" w:space="4" w:color="auto"/>
+          <w:bottom w:val="single" w:sz="4" w:space="1" w:color="auto"/>
+          <w:right w:val="single" w:sz="4" w:space="4" w:color="auto"/>
+        </w:pBdr>
+      </w:pPr>
+      <w:proofErr w:type="spellStart"/>
+      <w:r>
+        <w:t>fetchTemplate</w:t>
+      </w:r>
+      <w:proofErr w:type="spellEnd"/>
+      <w:r>
+        <w:t xml:space="preserve"> retrieves text from the HTML template file the user wants their A2WP object to manipulate. </w:t>
+      </w:r>
+    </w:p>
+    <w:p>
+      <w:pPr>
+        <w:rPr>
+          <w:b/>
+          <w:bCs/>
+        </w:rPr>
+      </w:pPr>
+    </w:p>
+    <w:p>
+      <w:pPr>
+        <w:pBdr>
+          <w:top w:val="single" w:sz="4" w:space="1" w:color="auto"/>
+          <w:left w:val="single" w:sz="4" w:space="4" w:color="auto"/>
+          <w:bottom w:val="single" w:sz="4" w:space="1" w:color="auto"/>
+          <w:right w:val="single" w:sz="4" w:space="4" w:color="auto"/>
+        </w:pBdr>
+        <w:rPr>
+          <w:b/>
+          <w:bCs/>
+        </w:rPr>
+      </w:pPr>
+      <w:proofErr w:type="spellStart"/>
+      <w:r>
+        <w:rPr>
+          <w:b/>
+          <w:bCs/>
+        </w:rPr>
+        <w:t>fetchData</w:t>
+      </w:r>
+      <w:proofErr w:type="spellEnd"/>
+    </w:p>
+    <w:p>
+      <w:pPr>
+        <w:pBdr>
+          <w:top w:val="single" w:sz="4" w:space="1" w:color="auto"/>
+          <w:left w:val="single" w:sz="4" w:space="4" w:color="auto"/>
+          <w:bottom w:val="single" w:sz="4" w:space="1" w:color="auto"/>
+          <w:right w:val="single" w:sz="4" w:space="4" w:color="auto"/>
+        </w:pBdr>
+      </w:pPr>
+      <w:proofErr w:type="spellStart"/>
+      <w:r>
+        <w:t>fetchData</w:t>
+      </w:r>
+      <w:proofErr w:type="spellEnd"/>
+      <w:r>
+        <w:t xml:space="preserve"> grabs data from whatever URL specified. The method </w:t>
+      </w:r>
+      <w:r>
+        <w:t xml:space="preserve">will be passed by </w:t>
+      </w:r>
+      <w:proofErr w:type="gramStart"/>
+      <w:r>
+        <w:t>call(</w:t>
+      </w:r>
+      <w:proofErr w:type="gramEnd"/>
+      <w:r>
+        <w:t xml:space="preserve">) because, </w:t>
+      </w:r>
+      <w:r>
+        <w:t>while GET is usually used, the</w:t>
+      </w:r>
+      <w:r>
+        <w:t xml:space="preserve"> </w:t>
+      </w:r>
+      <w:proofErr w:type="spellStart"/>
+      <w:r>
+        <w:t>GetAmilia</w:t>
+      </w:r>
+      <w:proofErr w:type="spellEnd"/>
+      <w:r>
+        <w:t xml:space="preserve"> proxy requires POST. </w:t>
+      </w:r>
+      <w:r>
+        <w:t xml:space="preserve"> </w:t>
+      </w:r>
+    </w:p>
+    <w:p>
+      <w:pPr>
+        <w:rPr>
+          <w:b/>
+          <w:bCs/>
+        </w:rPr>
+      </w:pPr>
+    </w:p>
+    <w:p>
+      <w:pPr>
+        <w:pBdr>
+          <w:top w:val="single" w:sz="4" w:space="1" w:color="auto"/>
+          <w:left w:val="single" w:sz="4" w:space="4" w:color="auto"/>
+          <w:bottom w:val="single" w:sz="4" w:space="1" w:color="auto"/>
+          <w:right w:val="single" w:sz="4" w:space="4" w:color="auto"/>
+        </w:pBdr>
+        <w:rPr>
+          <w:b/>
+          <w:bCs/>
+        </w:rPr>
+      </w:pPr>
+      <w:proofErr w:type="spellStart"/>
+      <w:r>
+        <w:rPr>
+          <w:b/>
+          <w:bCs/>
+        </w:rPr>
+        <w:t>postData</w:t>
+      </w:r>
+      <w:proofErr w:type="spellEnd"/>
+    </w:p>
+    <w:p>
+      <w:pPr>
+        <w:pBdr>
+          <w:top w:val="single" w:sz="4" w:space="1" w:color="auto"/>
+          <w:left w:val="single" w:sz="4" w:space="4" w:color="auto"/>
+          <w:bottom w:val="single" w:sz="4" w:space="1" w:color="auto"/>
+          <w:right w:val="single" w:sz="4" w:space="4" w:color="auto"/>
+        </w:pBdr>
+      </w:pPr>
+      <w:proofErr w:type="spellStart"/>
+      <w:r>
+        <w:t>postData</w:t>
+      </w:r>
+      <w:proofErr w:type="spellEnd"/>
+      <w:r>
+        <w:t xml:space="preserve"> pushes data to the specified </w:t>
+      </w:r>
+      <w:proofErr w:type="spellStart"/>
+      <w:r>
+        <w:t>url</w:t>
+      </w:r>
+      <w:proofErr w:type="spellEnd"/>
+      <w:r>
+        <w:t xml:space="preserve"> and endpoint</w:t>
+      </w:r>
+      <w:r>
+        <w:t xml:space="preserve">. All pushed data will be stored in the </w:t>
+      </w:r>
+      <w:proofErr w:type="spellStart"/>
+      <w:r>
+        <w:t>bodyData</w:t>
+      </w:r>
+      <w:proofErr w:type="spellEnd"/>
+      <w:r>
+        <w:t xml:space="preserve"> parameter.  </w:t>
+      </w:r>
+    </w:p>
+    <w:p>
+      <w:pPr>
+        <w:rPr>
+          <w:b/>
+          <w:bCs/>
+        </w:rPr>
+      </w:pPr>
+    </w:p>
+    <w:p>
+      <w:pPr>
+        <w:pBdr>
+          <w:top w:val="single" w:sz="4" w:space="1" w:color="auto"/>
+          <w:left w:val="single" w:sz="4" w:space="4" w:color="auto"/>
+          <w:bottom w:val="single" w:sz="4" w:space="1" w:color="auto"/>
+          <w:right w:val="single" w:sz="4" w:space="4" w:color="auto"/>
+        </w:pBdr>
+        <w:rPr>
+          <w:b/>
+          <w:bCs/>
+        </w:rPr>
+      </w:pPr>
+      <w:r>
+        <w:rPr>
+          <w:b/>
+          <w:bCs/>
+        </w:rPr>
+        <w:t xml:space="preserve">call </w:t>
+      </w:r>
+    </w:p>
+    <w:p>
+      <w:pPr>
+        <w:pBdr>
+          <w:top w:val="single" w:sz="4" w:space="1" w:color="auto"/>
+          <w:left w:val="single" w:sz="4" w:space="4" w:color="auto"/>
+          <w:bottom w:val="single" w:sz="4" w:space="1" w:color="auto"/>
+          <w:right w:val="single" w:sz="4" w:space="4" w:color="auto"/>
+        </w:pBdr>
+      </w:pPr>
+      <w:r>
+        <w:t xml:space="preserve">call runs </w:t>
+      </w:r>
+      <w:proofErr w:type="gramStart"/>
+      <w:r>
+        <w:t>all of</w:t>
+      </w:r>
+      <w:proofErr w:type="gramEnd"/>
+      <w:r>
+        <w:t xml:space="preserve"> the above functions. If </w:t>
+      </w:r>
+      <w:proofErr w:type="spellStart"/>
+      <w:r>
+        <w:t>checkRun</w:t>
+      </w:r>
+      <w:proofErr w:type="spellEnd"/>
+      <w:r>
+        <w:t xml:space="preserve"> and </w:t>
+      </w:r>
+      <w:proofErr w:type="spellStart"/>
+      <w:r>
+        <w:t>fetchTemplate</w:t>
+      </w:r>
+      <w:proofErr w:type="spellEnd"/>
+      <w:r>
+        <w:t xml:space="preserve"> return true, call fetches the </w:t>
+      </w:r>
+      <w:r>
+        <w:t xml:space="preserve">Amilia and WP data and then passes it into a loop where each custom function runs. This loop generates JSON with all the new data needed to create WP </w:t>
+      </w:r>
+      <w:proofErr w:type="gramStart"/>
+      <w:r>
+        <w:t>posts, and</w:t>
+      </w:r>
+      <w:proofErr w:type="gramEnd"/>
+      <w:r>
+        <w:t xml:space="preserve"> call then iterates through the JSON and runs </w:t>
+      </w:r>
+      <w:proofErr w:type="spellStart"/>
+      <w:r>
+        <w:t>postData</w:t>
+      </w:r>
+      <w:proofErr w:type="spellEnd"/>
+      <w:r>
+        <w:t xml:space="preserve"> for each item. </w:t>
+      </w:r>
+    </w:p>
+    <w:p>
+      <w:pPr>
+        <w:pBdr>
+          <w:bottom w:val="single" w:sz="4" w:space="1" w:color="auto"/>
+        </w:pBdr>
+      </w:pPr>
     </w:p>
     <w:p/>
     <w:p>
-      <w:r>
-        <w:t xml:space="preserve">a2wp.js </w:t>
-      </w:r>
-      <w:r>
-        <w:t xml:space="preserve">has </w:t>
-      </w:r>
-      <w:r>
-        <w:t xml:space="preserve">7 functions. Here’s a brief description of each. </w:t>
-      </w:r>
-    </w:p>
-    <w:p>
-      <w:pPr>
-        <w:rPr>
-          <w:b/>
-          <w:bCs/>
-        </w:rPr>
-      </w:pPr>
-      <w:r>
-        <w:rPr>
-          <w:b/>
-          <w:bCs/>
-        </w:rPr>
-        <w:t>checkRun</w:t>
-      </w:r>
-    </w:p>
-    <w:p>
-      <w:r>
-        <w:t xml:space="preserve">checkRun does two things: 1) Makes sure the script runs only when accessing a certain page (to prevent constant unnecessary fetch requests), and 2) checks whether or not the current time is less than the wait time required for the script to run again. </w:t>
-      </w:r>
-    </w:p>
-    <w:p>
-      <w:r>
-        <w:t xml:space="preserve">For example, if a dev has specified an A2WP object to run once an hour, the object will first run and save its timestamp to local storage, and </w:t>
-      </w:r>
-      <w:r>
-        <w:t xml:space="preserve">the next time it runs it will grab that stored timestamp and compare it to the current time. </w:t>
-      </w:r>
-    </w:p>
-    <w:p>
-      <w:r>
-        <w:t xml:space="preserve">If the user is accessing the right page and the appropriate amount of time has passed since the script has last executed, checkRun will return true. </w:t>
-      </w:r>
-    </w:p>
-    <w:p>
-      <w:pPr>
-        <w:rPr>
-          <w:b/>
-          <w:bCs/>
-        </w:rPr>
-      </w:pPr>
-      <w:r>
-        <w:rPr>
-          <w:b/>
-          <w:bCs/>
-        </w:rPr>
-        <w:t>fetchTemplate</w:t>
-      </w:r>
-    </w:p>
-    <w:p>
-      <w:r>
-        <w:t xml:space="preserve">fetchTemplate retrieves text from the HTML template file the user wants their A2WP object to manipulate. </w:t>
-      </w:r>
-    </w:p>
-    <w:p>
-      <w:pPr>
-        <w:rPr>
-          <w:b/>
-          <w:bCs/>
-        </w:rPr>
-      </w:pPr>
-      <w:r>
-        <w:rPr>
-          <w:b/>
-          <w:bCs/>
-        </w:rPr>
-        <w:t>fetchData</w:t>
-      </w:r>
-    </w:p>
-    <w:p>
-      <w:r>
-        <w:t xml:space="preserve">fetchData grabs data from whatever URL specified. The method (GET or POST) will be passed by call() and not hard-coded because, while GET is usually used, the CallAmilia proxy requires POST. </w:t>
-      </w:r>
-    </w:p>
-    <w:p>
-      <w:pPr>
-        <w:rPr>
-          <w:b/>
-          <w:bCs/>
-        </w:rPr>
-      </w:pPr>
-      <w:r>
-        <w:rPr>
-          <w:b/>
-          <w:bCs/>
-        </w:rPr>
-        <w:t>createImg</w:t>
-      </w:r>
-    </w:p>
-    <w:p>
-      <w:r>
-        <w:t xml:space="preserve">In order for an activity to have a “featured image” thumbnail, the image </w:t>
-      </w:r>
-      <w:r>
-        <w:t>must</w:t>
-      </w:r>
-      <w:r>
-        <w:t xml:space="preserve"> exist in WP’s media folder. All of Amilia’s stored thumbnails, which we will want to automatically push to the WP folder, have CDN URLs and throw CORS issues if the A2WP script tries to direct</w:t>
-      </w:r>
-      <w:r>
-        <w:t>ly</w:t>
-      </w:r>
-      <w:r>
-        <w:t xml:space="preserve"> grab the data. Instead, a proxy </w:t>
-      </w:r>
-      <w:r>
-        <w:t>must</w:t>
-      </w:r>
-      <w:r>
-        <w:t xml:space="preserve"> grab the data, pass it back to A2WP, </w:t>
-      </w:r>
-      <w:r>
-        <w:t>the binary data changes to FormData</w:t>
-      </w:r>
-      <w:r>
-        <w:t xml:space="preserve">, </w:t>
-      </w:r>
-      <w:r>
-        <w:t>pushes to WP</w:t>
-      </w:r>
-      <w:r>
-        <w:t>, and</w:t>
-      </w:r>
-      <w:r>
-        <w:t xml:space="preserve"> WP</w:t>
-      </w:r>
-      <w:r>
-        <w:t xml:space="preserve"> return</w:t>
-      </w:r>
-      <w:r>
-        <w:t>s</w:t>
-      </w:r>
-      <w:r>
-        <w:t xml:space="preserve"> a featured image id before A2WP can use it to create an activity (with thumbnail!). </w:t>
-      </w:r>
+      <w:pPr>
+        <w:rPr>
+          <w:b/>
+          <w:bCs/>
+        </w:rPr>
+      </w:pPr>
+      <w:bookmarkStart w:id="2" w:name="Authorization"/>
+      <w:r>
+        <w:rPr>
+          <w:b/>
+          <w:bCs/>
+        </w:rPr>
+        <w:t>AUTHORIZATION</w:t>
+      </w:r>
+    </w:p>
+    <w:bookmarkEnd w:id="2"/>
+    <w:p>
+      <w:r>
+        <w:t xml:space="preserve">A2WP needs authorization for both Amilia and WordPress. </w:t>
+      </w:r>
+    </w:p>
+    <w:p>
+      <w:r>
+        <w:t xml:space="preserve">Amilia’s authorization header and </w:t>
+      </w:r>
+      <w:proofErr w:type="gramStart"/>
+      <w:r>
+        <w:t>bearer token</w:t>
+      </w:r>
+      <w:proofErr w:type="gramEnd"/>
+      <w:r>
+        <w:t xml:space="preserve"> automatically generate through the URL A2WP currently uses</w:t>
+      </w:r>
+      <w:r>
+        <w:t xml:space="preserve">. The </w:t>
+      </w:r>
+      <w:proofErr w:type="spellStart"/>
+      <w:r>
+        <w:t>GetAmilia</w:t>
+      </w:r>
+      <w:proofErr w:type="spellEnd"/>
+      <w:r>
+        <w:t xml:space="preserve"> proxy uses a WP application password. </w:t>
+      </w:r>
+    </w:p>
+    <w:p>
+      <w:r>
+        <w:t xml:space="preserve">The script connects to WordPress by passing the X-WP-Nonce header and grabbing a nonce value that WordPress creates within </w:t>
+      </w:r>
+      <w:proofErr w:type="spellStart"/>
+      <w:r>
+        <w:t>it’s</w:t>
+      </w:r>
+      <w:proofErr w:type="spellEnd"/>
+      <w:r>
+        <w:t xml:space="preserve"> </w:t>
+      </w:r>
+      <w:proofErr w:type="spellStart"/>
+      <w:r>
+        <w:t>functions.php</w:t>
+      </w:r>
+      <w:proofErr w:type="spellEnd"/>
+      <w:r>
+        <w:t xml:space="preserve"> file. A2WP </w:t>
+      </w:r>
+      <w:r>
+        <w:t xml:space="preserve">can </w:t>
+      </w:r>
+      <w:r>
+        <w:t xml:space="preserve">read the value because, when initializing </w:t>
+      </w:r>
+      <w:proofErr w:type="spellStart"/>
+      <w:r>
+        <w:t>amilia_to_</w:t>
+      </w:r>
+      <w:proofErr w:type="gramStart"/>
+      <w:r>
+        <w:t>wordpress</w:t>
+      </w:r>
+      <w:proofErr w:type="spellEnd"/>
+      <w:r>
+        <w:t>(</w:t>
+      </w:r>
+      <w:proofErr w:type="gramEnd"/>
+      <w:r>
+        <w:t>), it localizes a CDATA array</w:t>
+      </w:r>
+      <w:r>
+        <w:t xml:space="preserve"> (</w:t>
+      </w:r>
+      <w:proofErr w:type="spellStart"/>
+      <w:r>
+        <w:t>apiData</w:t>
+      </w:r>
+      <w:proofErr w:type="spellEnd"/>
+      <w:r>
+        <w:t>)</w:t>
+      </w:r>
+      <w:r>
+        <w:t xml:space="preserve"> with the nonce inside. </w:t>
+      </w:r>
+    </w:p>
+    <w:p>
+      <w:r>
+        <w:t xml:space="preserve">Here is the path to </w:t>
+      </w:r>
+      <w:proofErr w:type="spellStart"/>
+      <w:r>
+        <w:t>functions.php</w:t>
+      </w:r>
+      <w:proofErr w:type="spellEnd"/>
+      <w:r>
+        <w:t xml:space="preserve"> (in WP File Manager): wp-content/themes/</w:t>
+      </w:r>
+      <w:proofErr w:type="spellStart"/>
+      <w:r>
+        <w:t>sbvpa</w:t>
+      </w:r>
+      <w:proofErr w:type="spellEnd"/>
+      <w:r>
+        <w:t>/</w:t>
+      </w:r>
+      <w:proofErr w:type="spellStart"/>
+      <w:r>
+        <w:t>functions.php</w:t>
+      </w:r>
+      <w:proofErr w:type="spellEnd"/>
     </w:p>
     <w:p/>
     <w:p/>
-    <w:p>
-      <w:r>
-        <w:lastRenderedPageBreak/>
-        <w:t>If tha</w:t>
-      </w:r>
-      <w:r>
-        <w:t xml:space="preserve">t explanation was unclear, here’s an </w:t>
-      </w:r>
-      <w:r>
-        <w:t>even</w:t>
-      </w:r>
-      <w:r>
-        <w:t xml:space="preserve"> worse graph</w:t>
-      </w:r>
-      <w:r>
-        <w:t>.</w:t>
-      </w:r>
-    </w:p>
-    <w:p>
-      <w:r>
-        <w:rPr>
-          <w:noProof/>
-        </w:rPr>
-        <w:drawing>
-          <wp:inline distT="0" distB="0" distL="0" distR="0" wp14:anchorId="51246D79" wp14:editId="3C82497B">
-            <wp:extent cx="5943600" cy="3527425"/>
-            <wp:effectExtent l="0" t="0" r="0" b="0"/>
-            <wp:docPr id="2060593380" name="Picture 3" descr="A diagram of a diagram&#10;&#10;AI-generated content may be incorrect."/>
-            <wp:cNvGraphicFramePr>
-              <a:graphicFrameLocks xmlns:a="http://schemas.openxmlformats.org/drawingml/2006/main" noChangeAspect="1"/>
-            </wp:cNvGraphicFramePr>
-            <a:graphic xmlns:a="http://schemas.openxmlformats.org/drawingml/2006/main">
-              <a:graphicData uri="http://schemas.openxmlformats.org/drawingml/2006/picture">
-                <pic:pic xmlns:pic="http://schemas.openxmlformats.org/drawingml/2006/picture">
-                  <pic:nvPicPr>
-                    <pic:cNvPr id="2060593380" name="Picture 3" descr="A diagram of a diagram&#10;&#10;AI-generated content may be incorrect."/>
-                    <pic:cNvPicPr/>
-                  </pic:nvPicPr>
-                  <pic:blipFill>
-                    <a:blip r:embed="rId8">
-                      <a:extLst>
-                        <a:ext uri="{28A0092B-C50C-407E-A947-70E740481C1C}">
-                          <a14:useLocalDpi xmlns:a14="http://schemas.microsoft.com/office/drawing/2010/main" val="0"/>
-                        </a:ext>
-                      </a:extLst>
-                    </a:blip>
-                    <a:stretch>
-                      <a:fillRect/>
-                    </a:stretch>
-                  </pic:blipFill>
-                  <pic:spPr>
-                    <a:xfrm>
-                      <a:off x="0" y="0"/>
-                      <a:ext cx="5943600" cy="3527425"/>
-                    </a:xfrm>
-                    <a:prstGeom prst="rect">
-                      <a:avLst/>
-                    </a:prstGeom>
-                  </pic:spPr>
-                </pic:pic>
-              </a:graphicData>
-            </a:graphic>
-          </wp:inline>
-        </w:drawing>
-      </w:r>
-    </w:p>
     <w:p/>
-    <w:p>
-      <w:pPr>
-        <w:rPr>
-          <w:b/>
-          <w:bCs/>
-        </w:rPr>
-      </w:pPr>
-      <w:r>
-        <w:rPr>
-          <w:b/>
-          <w:bCs/>
-        </w:rPr>
-        <w:t>postData</w:t>
-      </w:r>
-    </w:p>
-    <w:p>
-      <w:r>
-        <w:t xml:space="preserve">postData pushes data to the specified url and endpoint. The fetch body contains all the possible parameters postData may need. </w:t>
-      </w:r>
-    </w:p>
-    <w:p>
-      <w:pPr>
-        <w:rPr>
-          <w:b/>
-          <w:bCs/>
-        </w:rPr>
-      </w:pPr>
-      <w:r>
-        <w:rPr>
-          <w:b/>
-          <w:bCs/>
-        </w:rPr>
-        <w:t>updateActDOM</w:t>
-      </w:r>
-    </w:p>
-    <w:p>
-      <w:r>
-        <w:t xml:space="preserve">updateActDOM modifies activity-template.html using DOM queries to look for certain ids (e.g. “amilia-wp-activity-price”) and insert Amilia’s most recent information. updateActDOM is specifically for activity-template.html, so if a dev needs to modify another template in the future, they will need to define a new updateDOM (see “Adding/Editing HTML Templates” for more). </w:t>
-      </w:r>
-    </w:p>
-    <w:p>
-      <w:pPr>
-        <w:rPr>
-          <w:b/>
-          <w:bCs/>
-        </w:rPr>
-      </w:pPr>
-      <w:r>
-        <w:rPr>
-          <w:b/>
-          <w:bCs/>
-        </w:rPr>
-        <w:t xml:space="preserve">call </w:t>
-      </w:r>
-    </w:p>
-    <w:p>
-      <w:r>
-        <w:t xml:space="preserve">call runs all of the above functions. If checkRun and fetchTemplate return true, call fetches the Amilia data and loops through it. Each loop checks whether or not the activity is hidden: if not, a custom function (passing postData) runs. The custom function belongs in call-a2wp.js. </w:t>
-      </w:r>
-    </w:p>
     <w:p/>
-    <w:p>
-      <w:pPr>
-        <w:rPr>
-          <w:b/>
-          <w:bCs/>
-        </w:rPr>
-      </w:pPr>
-      <w:bookmarkStart w:id="2" w:name="Authorization"/>
-      <w:r>
-        <w:rPr>
-          <w:b/>
-          <w:bCs/>
-        </w:rPr>
-        <w:lastRenderedPageBreak/>
-        <w:t>AUTHORIZATION</w:t>
-      </w:r>
-    </w:p>
-    <w:bookmarkEnd w:id="2"/>
-    <w:p>
-      <w:r>
-        <w:t xml:space="preserve">A2WP needs authorization for both Amilia and WordPress. </w:t>
-      </w:r>
-    </w:p>
-    <w:p>
-      <w:r>
-        <w:t xml:space="preserve">Amilia’s authorization header and bearer token automatically generate through the URL A2WP currently uses. </w:t>
-      </w:r>
-    </w:p>
-    <w:p>
-      <w:r>
-        <w:t xml:space="preserve">The script connects to WordPress by passing the X-WP-Nonce header and grabbing a nonce value that WordPress creates within it’s functions.php file. A2WP </w:t>
-      </w:r>
-      <w:r>
-        <w:t xml:space="preserve">can </w:t>
-      </w:r>
-      <w:r>
-        <w:t xml:space="preserve">read the value because, when initializing </w:t>
-      </w:r>
-      <w:r>
-        <w:t>amilia_to_wordpress(), it localizes a CDATA array</w:t>
-      </w:r>
-      <w:r>
-        <w:t xml:space="preserve"> (apiData)</w:t>
-      </w:r>
-      <w:r>
-        <w:t xml:space="preserve"> with the nonce inside. </w:t>
-      </w:r>
-    </w:p>
-    <w:p>
-      <w:r>
-        <w:t>Here is the path to functions.php (in WP File Manager): wp-content/themes/sbvpa/functions.php</w:t>
-      </w:r>
-    </w:p>
     <w:p>
       <w:r>
         <w:t>WP File Manager</w:t>
@@ -894,7 +1090,7 @@
                 <wp:cNvGraphicFramePr/>
                 <a:graphic xmlns:a="http://schemas.openxmlformats.org/drawingml/2006/main">
                   <a:graphicData uri="http://schemas.microsoft.com/office/word/2010/wordprocessingInk">
-                    <w14:contentPart bwMode="auto" r:id="rId9">
+                    <w14:contentPart bwMode="auto" r:id="rId8">
                       <w14:nvContentPartPr>
                         <w14:cNvContentPartPr/>
                       </w14:nvContentPartPr>
@@ -941,7 +1137,7 @@
           <w:noProof/>
         </w:rPr>
         <w:drawing>
-          <wp:inline distT="0" distB="0" distL="0" distR="0" wp14:anchorId="5AA61BCE" wp14:editId="11E1EFD7">
+          <wp:inline distT="0" distB="0" distL="0" distR="0" wp14:anchorId="5AA61BCE" wp14:editId="10467DF3">
             <wp:extent cx="5943600" cy="1984375"/>
             <wp:effectExtent l="0" t="0" r="0" b="0"/>
             <wp:docPr id="301839402" name="Picture 1" descr="A screenshot of a computer&#10;&#10;AI-generated content may be incorrect."/>
@@ -985,7 +1181,15 @@
     </w:p>
     <w:p>
       <w:r>
-        <w:t>Image of functions.php script</w:t>
+        <w:t xml:space="preserve">Image of </w:t>
+      </w:r>
+      <w:proofErr w:type="spellStart"/>
+      <w:r>
+        <w:t>functions.php</w:t>
+      </w:r>
+      <w:proofErr w:type="spellEnd"/>
+      <w:r>
+        <w:t xml:space="preserve"> script</w:t>
       </w:r>
     </w:p>
     <w:p>
@@ -1039,7 +1243,6 @@
     <w:p/>
     <w:p>
       <w:r>
-        <w:lastRenderedPageBreak/>
         <w:t>Example of CDATA as seen in “view page source”</w:t>
       </w:r>
     </w:p>
@@ -1091,41 +1294,29 @@
         </w:drawing>
       </w:r>
     </w:p>
+    <w:p>
+      <w:pPr>
+        <w:pBdr>
+          <w:bottom w:val="single" w:sz="4" w:space="1" w:color="auto"/>
+        </w:pBdr>
+      </w:pPr>
+    </w:p>
     <w:p/>
-    <w:p/>
-    <w:p/>
-    <w:p/>
-    <w:p/>
-    <w:p/>
-    <w:p/>
-    <w:p/>
-    <w:p/>
-    <w:p/>
-    <w:p/>
-    <w:p/>
-    <w:p/>
-    <w:p/>
-    <w:p/>
-    <w:p/>
-    <w:p/>
-    <w:p/>
-    <w:p/>
-    <w:p/>
-    <w:p/>
-    <w:p>
-      <w:pPr>
-        <w:rPr>
-          <w:b/>
-          <w:bCs/>
-        </w:rPr>
-      </w:pPr>
+    <w:p>
       <w:bookmarkStart w:id="3" w:name="Endpoints"/>
-      <w:r>
-        <w:rPr>
-          <w:b/>
-          <w:bCs/>
-        </w:rPr>
-        <w:lastRenderedPageBreak/>
+    </w:p>
+    <w:p>
+      <w:pPr>
+        <w:rPr>
+          <w:b/>
+          <w:bCs/>
+        </w:rPr>
+      </w:pPr>
+      <w:r>
+        <w:rPr>
+          <w:b/>
+          <w:bCs/>
+        </w:rPr>
         <w:t>ENDPOINTS AND URLS</w:t>
       </w:r>
     </w:p>
@@ -1139,7 +1330,7 @@
           <w:rPr>
             <w:rStyle w:val="Hyperlink"/>
           </w:rPr>
-          <w:t>https://amilia-proxy.azurewebsites.net/api/callamilia</w:t>
+          <w:t>https://amilia-img-proxy.azurewebsites.net/api/GetAmilia</w:t>
         </w:r>
       </w:hyperlink>
       <w:r>
@@ -1148,49 +1339,21 @@
     </w:p>
     <w:p>
       <w:r>
-        <w:t>Endpoints</w:t>
-      </w:r>
-      <w:r>
-        <w:t xml:space="preserve"> and queries</w:t>
-      </w:r>
-      <w:r>
-        <w:t xml:space="preserve"> used: </w:t>
-      </w:r>
-    </w:p>
-    <w:p>
-      <w:pPr>
-        <w:pStyle w:val="ListParagraph"/>
-        <w:numPr>
-          <w:ilvl w:val="0"/>
-          <w:numId w:val="1"/>
-        </w:numPr>
-      </w:pPr>
-      <w:r>
-        <w:t xml:space="preserve">GET </w:t>
+        <w:t xml:space="preserve">Endpoints: </w:t>
+      </w:r>
+    </w:p>
+    <w:p>
+      <w:r>
+        <w:t xml:space="preserve">GET / POST </w:t>
       </w:r>
       <w:r>
         <w:sym w:font="Wingdings" w:char="F0E0"/>
       </w:r>
       <w:r>
-        <w:t xml:space="preserve"> activities?per_page=100</w:t>
-      </w:r>
-    </w:p>
-    <w:p>
-      <w:pPr>
-        <w:pStyle w:val="ListParagraph"/>
-        <w:numPr>
-          <w:ilvl w:val="0"/>
-          <w:numId w:val="1"/>
-        </w:numPr>
-      </w:pPr>
-      <w:r>
-        <w:t xml:space="preserve">POST </w:t>
-      </w:r>
-      <w:r>
-        <w:sym w:font="Wingdings" w:char="F0E0"/>
-      </w:r>
-      <w:r>
-        <w:t xml:space="preserve"> activities</w:t>
+        <w:t xml:space="preserve"> </w:t>
+      </w:r>
+      <w:r>
+        <w:t xml:space="preserve">activities </w:t>
       </w:r>
     </w:p>
     <w:p/>
@@ -1215,20 +1378,10 @@
         <w:t>Endpoints</w:t>
       </w:r>
       <w:r>
-        <w:t xml:space="preserve"> and queries</w:t>
-      </w:r>
-      <w:r>
-        <w:t xml:space="preserve"> used: </w:t>
-      </w:r>
-    </w:p>
-    <w:p>
-      <w:pPr>
-        <w:pStyle w:val="ListParagraph"/>
-        <w:numPr>
-          <w:ilvl w:val="0"/>
-          <w:numId w:val="1"/>
-        </w:numPr>
-      </w:pPr>
+        <w:t xml:space="preserve">: </w:t>
+      </w:r>
+    </w:p>
+    <w:p>
       <w:r>
         <w:t xml:space="preserve">GET </w:t>
       </w:r>
@@ -1236,38 +1389,43 @@
         <w:sym w:font="Wingdings" w:char="F0E0"/>
       </w:r>
       <w:r>
+        <w:t xml:space="preserve"> activities</w:t>
+      </w:r>
+    </w:p>
+    <w:p>
+      <w:r>
+        <w:t xml:space="preserve">POST </w:t>
+      </w:r>
+      <w:r>
+        <w:sym w:font="Wingdings" w:char="F0E0"/>
+      </w:r>
+      <w:r>
         <w:t xml:space="preserve"> </w:t>
       </w:r>
-      <w:r>
-        <w:t>activities</w:t>
-      </w:r>
-    </w:p>
-    <w:p>
-      <w:pPr>
-        <w:pStyle w:val="ListParagraph"/>
-        <w:numPr>
-          <w:ilvl w:val="0"/>
-          <w:numId w:val="1"/>
-        </w:numPr>
-      </w:pPr>
-      <w:r>
-        <w:t xml:space="preserve">POST </w:t>
-      </w:r>
-      <w:r>
-        <w:sym w:font="Wingdings" w:char="F0E0"/>
-      </w:r>
-      <w:r>
-        <w:t xml:space="preserve"> activities?slug=activities-[id]</w:t>
-      </w:r>
-    </w:p>
-    <w:p>
-      <w:pPr>
-        <w:pStyle w:val="ListParagraph"/>
-        <w:numPr>
-          <w:ilvl w:val="0"/>
-          <w:numId w:val="1"/>
-        </w:numPr>
-      </w:pPr>
+      <w:proofErr w:type="spellStart"/>
+      <w:r>
+        <w:t>activities?slug</w:t>
+      </w:r>
+      <w:proofErr w:type="spellEnd"/>
+      <w:r>
+        <w:t>=</w:t>
+      </w:r>
+      <w:proofErr w:type="gramStart"/>
+      <w:r>
+        <w:t>activities-</w:t>
+      </w:r>
+      <w:r>
+        <w:t>{</w:t>
+      </w:r>
+      <w:proofErr w:type="gramEnd"/>
+      <w:r>
+        <w:t>id</w:t>
+      </w:r>
+      <w:r>
+        <w:t>}</w:t>
+      </w:r>
+    </w:p>
+    <w:p>
       <w:r>
         <w:t xml:space="preserve">POST </w:t>
       </w:r>
@@ -1296,66 +1454,94 @@
       </w:r>
     </w:p>
     <w:p>
-      <w:r>
-        <w:t xml:space="preserve">Endpoints and queries used: </w:t>
-      </w:r>
+      <w:pPr>
+        <w:pBdr>
+          <w:bottom w:val="single" w:sz="4" w:space="1" w:color="auto"/>
+        </w:pBdr>
+      </w:pPr>
     </w:p>
     <w:p/>
+    <w:p>
+      <w:pPr>
+        <w:rPr>
+          <w:b/>
+          <w:bCs/>
+        </w:rPr>
+      </w:pPr>
+      <w:bookmarkStart w:id="4" w:name="Proxies"/>
+      <w:r>
+        <w:rPr>
+          <w:b/>
+          <w:bCs/>
+        </w:rPr>
+        <w:t>PROXIES</w:t>
+      </w:r>
+    </w:p>
+    <w:bookmarkEnd w:id="4"/>
+    <w:p>
+      <w:r>
+        <w:t>Add later</w:t>
+      </w:r>
+    </w:p>
+    <w:p>
+      <w:pPr>
+        <w:pBdr>
+          <w:bottom w:val="single" w:sz="4" w:space="1" w:color="auto"/>
+        </w:pBdr>
+      </w:pPr>
+    </w:p>
     <w:p/>
-    <w:p/>
-    <w:p/>
-    <w:p/>
-    <w:p/>
-    <w:p/>
-    <w:p/>
-    <w:p/>
-    <w:p/>
-    <w:p/>
-    <w:p/>
-    <w:p/>
-    <w:p>
-      <w:pPr>
-        <w:rPr>
-          <w:b/>
-          <w:bCs/>
-        </w:rPr>
-      </w:pPr>
-      <w:bookmarkStart w:id="4" w:name="Templates"/>
-      <w:r>
-        <w:rPr>
-          <w:b/>
-          <w:bCs/>
+    <w:p>
+      <w:pPr>
+        <w:rPr>
+          <w:b/>
+          <w:bCs/>
+        </w:rPr>
+      </w:pPr>
+      <w:bookmarkStart w:id="5" w:name="Templates"/>
+      <w:r>
+        <w:rPr>
+          <w:b/>
+          <w:bCs/>
+        </w:rPr>
+        <w:t>ADDING/EDITING HTML TEMPLATES</w:t>
+      </w:r>
+    </w:p>
+    <w:bookmarkEnd w:id="5"/>
+    <w:p>
+      <w:r>
+        <w:t xml:space="preserve">HTML </w:t>
+      </w:r>
+      <w:r>
+        <w:t xml:space="preserve">templates are important to the script because they are the markup that will go directly into the WP editor box when creating a new post. </w:t>
+      </w:r>
+    </w:p>
+    <w:p>
+      <w:r>
+        <w:t>A2WP already has one template in the WP File Manager (wp-content/themes/</w:t>
+      </w:r>
+      <w:proofErr w:type="spellStart"/>
+      <w:r>
+        <w:t>sbvpa</w:t>
+      </w:r>
+      <w:proofErr w:type="spellEnd"/>
+      <w:r>
+        <w:t xml:space="preserve">/html/). </w:t>
+      </w:r>
+      <w:r>
+        <w:t xml:space="preserve">Here’s a snippet of it. </w:t>
+      </w:r>
+    </w:p>
+    <w:p>
+      <w:r>
+        <w:rPr>
+          <w:noProof/>
         </w:rPr>
         <w:lastRenderedPageBreak/>
-        <w:t>ADDING/EDITING HTML TEMPLATES</w:t>
-      </w:r>
-    </w:p>
-    <w:bookmarkEnd w:id="4"/>
-    <w:p>
-      <w:r>
-        <w:t xml:space="preserve">HTML </w:t>
-      </w:r>
-      <w:r>
-        <w:t xml:space="preserve">templates are important to the script because they are the markup that will go directly into the WP editor box when creating a new post. The info the template holds can dynamically change, but the format remains the same. </w:t>
-      </w:r>
-    </w:p>
-    <w:p>
-      <w:r>
-        <w:t xml:space="preserve">A2WP already has one template in the WP File Manager (wp-content/themes/sbvpa/html/). </w:t>
-      </w:r>
-      <w:r>
-        <w:t xml:space="preserve">Here’s a snippet of it: </w:t>
-      </w:r>
-    </w:p>
-    <w:p>
-      <w:r>
-        <w:rPr>
-          <w:noProof/>
-        </w:rPr>
         <w:drawing>
-          <wp:inline distT="0" distB="0" distL="0" distR="0" wp14:anchorId="1DF632F4" wp14:editId="1490A9CA">
-            <wp:extent cx="4352925" cy="3107970"/>
-            <wp:effectExtent l="0" t="0" r="0" b="0"/>
+          <wp:inline distT="0" distB="0" distL="0" distR="0" wp14:anchorId="1DF632F4" wp14:editId="30667F44">
+            <wp:extent cx="3276600" cy="2339479"/>
+            <wp:effectExtent l="0" t="0" r="0" b="3810"/>
             <wp:docPr id="2086926097" name="Picture 1" descr="A screen shot of a computer program&#10;&#10;AI-generated content may be incorrect."/>
             <wp:cNvGraphicFramePr>
               <a:graphicFrameLocks xmlns:a="http://schemas.openxmlformats.org/drawingml/2006/main" noChangeAspect="1"/>
@@ -1382,7 +1568,7 @@
                   <pic:spPr>
                     <a:xfrm>
                       <a:off x="0" y="0"/>
-                      <a:ext cx="4361290" cy="3113943"/>
+                      <a:ext cx="3304291" cy="2359250"/>
                     </a:xfrm>
                     <a:prstGeom prst="rect">
                       <a:avLst/>
@@ -1397,7 +1583,15 @@
     </w:p>
     <w:p>
       <w:r>
-        <w:t xml:space="preserve">A2WP’s DOM parser reads the ids so it knows where to insert what information. </w:t>
+        <w:t xml:space="preserve">A2WP’s DOM parser reads the </w:t>
+      </w:r>
+      <w:proofErr w:type="gramStart"/>
+      <w:r>
+        <w:t>ids</w:t>
+      </w:r>
+      <w:proofErr w:type="gramEnd"/>
+      <w:r>
+        <w:t xml:space="preserve"> so it knows where to insert what information. </w:t>
       </w:r>
       <w:r>
         <w:t xml:space="preserve">The ids are not for styling purposes – </w:t>
@@ -1410,8 +1604,13 @@
         <w:t>please do not remove them</w:t>
       </w:r>
       <w:r>
-        <w:t>. You can change the format, tags, placement, etc. of all the markup</w:t>
-      </w:r>
+        <w:t xml:space="preserve">. You can change the format, tags, placement, etc. of all the </w:t>
+      </w:r>
+      <w:proofErr w:type="gramStart"/>
+      <w:r>
+        <w:t>markup</w:t>
+      </w:r>
+      <w:proofErr w:type="gramEnd"/>
       <w:r>
         <w:t xml:space="preserve"> (you can add more classes and ids, too)</w:t>
       </w:r>
@@ -1424,64 +1623,115 @@
     </w:p>
     <w:p>
       <w:r>
-        <w:t xml:space="preserve">For instance, if you want the schedule summary to be a &lt;p&gt; at the top of the page instead of a list element in the sidebar, just remember to include id=“amilia-wp-activity-schedule-summary” in &lt;p&gt; tag. </w:t>
-      </w:r>
-    </w:p>
-    <w:p>
-      <w:r>
-        <w:t xml:space="preserve">You can also create a new HTML template in the same location as activity-template.html, create a new updateDOM function in the A2WP class, and then reference both when you call your object. </w:t>
-      </w:r>
-    </w:p>
-    <w:p>
-      <w:pPr>
-        <w:rPr>
-          <w:b/>
-          <w:bCs/>
-        </w:rPr>
-      </w:pPr>
-    </w:p>
-    <w:p>
-      <w:pPr>
-        <w:rPr>
-          <w:b/>
-          <w:bCs/>
-        </w:rPr>
-      </w:pPr>
-    </w:p>
-    <w:p>
-      <w:pPr>
-        <w:rPr>
-          <w:b/>
-          <w:bCs/>
-        </w:rPr>
-      </w:pPr>
-    </w:p>
-    <w:p>
-      <w:pPr>
-        <w:rPr>
-          <w:b/>
-          <w:bCs/>
-        </w:rPr>
-      </w:pPr>
-      <w:bookmarkStart w:id="5" w:name="CustomFunctions"/>
-      <w:r>
-        <w:rPr>
-          <w:b/>
-          <w:bCs/>
-        </w:rPr>
-        <w:lastRenderedPageBreak/>
+        <w:t>For instance, if you want the schedule summary to be a &lt;p&gt; at the top of the page instead of a list element in the sidebar, just remember to include id</w:t>
+      </w:r>
+      <w:proofErr w:type="gramStart"/>
+      <w:r>
+        <w:t>=“</w:t>
+      </w:r>
+      <w:proofErr w:type="spellStart"/>
+      <w:proofErr w:type="gramEnd"/>
+      <w:r>
+        <w:t>amilia</w:t>
+      </w:r>
+      <w:proofErr w:type="spellEnd"/>
+      <w:r>
+        <w:t xml:space="preserve">-wp-activity-schedule-summary” in &lt;p&gt; tag. </w:t>
+      </w:r>
+    </w:p>
+    <w:p>
+      <w:r>
+        <w:t xml:space="preserve">You can also create a new HTML template in the same location as activity-template.html, create a new </w:t>
+      </w:r>
+      <w:proofErr w:type="spellStart"/>
+      <w:r>
+        <w:t>updateDOM</w:t>
+      </w:r>
+      <w:proofErr w:type="spellEnd"/>
+      <w:r>
+        <w:t xml:space="preserve"> function in the A2WP class, and then reference both when you call your object. </w:t>
+      </w:r>
+    </w:p>
+    <w:p>
+      <w:pPr>
+        <w:pBdr>
+          <w:bottom w:val="single" w:sz="4" w:space="1" w:color="auto"/>
+        </w:pBdr>
+        <w:rPr>
+          <w:b/>
+          <w:bCs/>
+        </w:rPr>
+      </w:pPr>
+    </w:p>
+    <w:p>
+      <w:pPr>
+        <w:rPr>
+          <w:b/>
+          <w:bCs/>
+        </w:rPr>
+      </w:pPr>
+    </w:p>
+    <w:p>
+      <w:pPr>
+        <w:rPr>
+          <w:b/>
+          <w:bCs/>
+        </w:rPr>
+      </w:pPr>
+      <w:bookmarkStart w:id="6" w:name="CustomFunctions"/>
+      <w:r>
+        <w:rPr>
+          <w:b/>
+          <w:bCs/>
+        </w:rPr>
         <w:t>ADDING CUSTOM FUNCTIONS</w:t>
       </w:r>
     </w:p>
-    <w:bookmarkEnd w:id="5"/>
-    <w:p>
-      <w:r>
-        <w:t xml:space="preserve">A2WP allows for additional functions to run if, in the future, the script needs to pull new data from different locations on Amilia – or create new types of WordPress posts. </w:t>
-      </w:r>
-    </w:p>
-    <w:p>
-      <w:r>
-        <w:t>To edit A2WP, open up the script with WordPress’s provided editor or download the file. The file can be found in the WP File Manager here: wp-content/themes/sbvpa/js/</w:t>
+    <w:bookmarkEnd w:id="6"/>
+    <w:p>
+      <w:r>
+        <w:t xml:space="preserve">Custom functions are declared and then assigned to an A2WP object. Each function runs in the order they are added. The purpose here is to manipulate Amilia and WP data </w:t>
+      </w:r>
+      <w:proofErr w:type="gramStart"/>
+      <w:r>
+        <w:t>in order to</w:t>
+      </w:r>
+      <w:proofErr w:type="gramEnd"/>
+      <w:r>
+        <w:t xml:space="preserve"> post something to WP. </w:t>
+      </w:r>
+    </w:p>
+    <w:p>
+      <w:r>
+        <w:t xml:space="preserve">To edit </w:t>
+      </w:r>
+      <w:r>
+        <w:t>or create your own object</w:t>
+      </w:r>
+      <w:r>
+        <w:t xml:space="preserve">, </w:t>
+      </w:r>
+      <w:r>
+        <w:t xml:space="preserve">you can download the script from </w:t>
+      </w:r>
+      <w:r>
+        <w:t>WP File Manager here: wp-content/themes/</w:t>
+      </w:r>
+      <w:proofErr w:type="spellStart"/>
+      <w:r>
+        <w:t>sbvpa</w:t>
+      </w:r>
+      <w:proofErr w:type="spellEnd"/>
+      <w:r>
+        <w:t>/</w:t>
+      </w:r>
+      <w:proofErr w:type="spellStart"/>
+      <w:r>
+        <w:t>js</w:t>
+      </w:r>
+      <w:proofErr w:type="spellEnd"/>
+      <w:r>
+        <w:t>/</w:t>
       </w:r>
       <w:r>
         <w:t>call-</w:t>
@@ -1495,8 +1745,13 @@
         <w:t>Scroll down to the bottom of the script until you reach “Call your objects here.” Here,</w:t>
       </w:r>
       <w:r>
-        <w:t xml:space="preserve"> write</w:t>
-      </w:r>
+        <w:t xml:space="preserve"> </w:t>
+      </w:r>
+      <w:proofErr w:type="gramStart"/>
+      <w:r>
+        <w:t>write</w:t>
+      </w:r>
+      <w:proofErr w:type="gramEnd"/>
       <w:r>
         <w:t xml:space="preserve"> a new instance of A2WP and pass the </w:t>
       </w:r>
@@ -1518,9 +1773,11 @@
           <w:numId w:val="1"/>
         </w:numPr>
       </w:pPr>
-      <w:r>
-        <w:t>getEndpoint</w:t>
-      </w:r>
+      <w:proofErr w:type="spellStart"/>
+      <w:r>
+        <w:t>amilia</w:t>
+      </w:r>
+      <w:proofErr w:type="spellEnd"/>
       <w:r>
         <w:t xml:space="preserve"> </w:t>
       </w:r>
@@ -1534,13 +1791,15 @@
         </w:numPr>
       </w:pPr>
       <w:r>
-        <w:t xml:space="preserve"> </w:t>
-      </w:r>
-      <w:r>
-        <w:t>U</w:t>
-      </w:r>
-      <w:r>
-        <w:t>sed for retrieving data from Amilia</w:t>
+        <w:t xml:space="preserve">The endpoint and </w:t>
+      </w:r>
+      <w:proofErr w:type="spellStart"/>
+      <w:r>
+        <w:t>args</w:t>
+      </w:r>
+      <w:proofErr w:type="spellEnd"/>
+      <w:r>
+        <w:t xml:space="preserve"> used to GET Amilia data</w:t>
       </w:r>
       <w:r>
         <w:t>.</w:t>
@@ -1555,10 +1814,8 @@
         </w:numPr>
       </w:pPr>
       <w:r>
-        <w:t>postEndpoint</w:t>
-      </w:r>
-      <w:r>
-        <w:t xml:space="preserve"> </w:t>
+        <w:lastRenderedPageBreak/>
+        <w:t xml:space="preserve">wp </w:t>
       </w:r>
     </w:p>
     <w:p>
@@ -1570,10 +1827,15 @@
         </w:numPr>
       </w:pPr>
       <w:r>
-        <w:t>U</w:t>
-      </w:r>
-      <w:r>
-        <w:t>sed for posting data to WP</w:t>
+        <w:t xml:space="preserve">The endpoint and </w:t>
+      </w:r>
+      <w:proofErr w:type="spellStart"/>
+      <w:r>
+        <w:t>args</w:t>
+      </w:r>
+      <w:proofErr w:type="spellEnd"/>
+      <w:r>
+        <w:t xml:space="preserve"> used to GET or POST WP data</w:t>
       </w:r>
       <w:r>
         <w:t>.</w:t>
@@ -1587,9 +1849,11 @@
           <w:numId w:val="1"/>
         </w:numPr>
       </w:pPr>
-      <w:r>
-        <w:t>templatePath</w:t>
-      </w:r>
+      <w:proofErr w:type="spellStart"/>
+      <w:r>
+        <w:t>targetPath</w:t>
+      </w:r>
+      <w:proofErr w:type="spellEnd"/>
       <w:r>
         <w:t xml:space="preserve"> </w:t>
       </w:r>
@@ -1603,13 +1867,89 @@
         </w:numPr>
       </w:pPr>
       <w:r>
-        <w:t xml:space="preserve">The path to your template, which ideally exists in WP File Manager. However, if it doesn’t, you don’t need to </w:t>
-      </w:r>
-      <w:r>
-        <w:t>pre</w:t>
-      </w:r>
-      <w:r>
-        <w:t xml:space="preserve">pend apiData to your path file. </w:t>
+        <w:t xml:space="preserve">A variable that tells the script where to run so </w:t>
+      </w:r>
+      <w:r>
+        <w:t xml:space="preserve">it doesn’t run </w:t>
+      </w:r>
+      <w:r>
+        <w:t xml:space="preserve">when someone loads a completely unrelated page on SBVPA. </w:t>
+      </w:r>
+    </w:p>
+    <w:p>
+      <w:pPr>
+        <w:pStyle w:val="ListParagraph"/>
+        <w:numPr>
+          <w:ilvl w:val="1"/>
+          <w:numId w:val="1"/>
+        </w:numPr>
+      </w:pPr>
+      <w:r>
+        <w:t xml:space="preserve">A target path may look like this: </w:t>
+      </w:r>
+      <w:r>
+        <w:t>"/things-to-do/"</w:t>
+      </w:r>
+    </w:p>
+    <w:p>
+      <w:pPr>
+        <w:pStyle w:val="ListParagraph"/>
+        <w:numPr>
+          <w:ilvl w:val="1"/>
+          <w:numId w:val="1"/>
+        </w:numPr>
+      </w:pPr>
+      <w:r>
+        <w:t xml:space="preserve">If you want the script to run only when a slug exists after the parent, the target path will look like this: </w:t>
+      </w:r>
+      <w:r>
+        <w:t>"/things-to-</w:t>
+      </w:r>
+      <w:proofErr w:type="gramStart"/>
+      <w:r>
+        <w:t>do/</w:t>
+      </w:r>
+      <w:r>
+        <w:t>{path}</w:t>
+      </w:r>
+      <w:r>
+        <w:t>"</w:t>
+      </w:r>
+      <w:proofErr w:type="gramEnd"/>
+    </w:p>
+    <w:p>
+      <w:pPr>
+        <w:pStyle w:val="ListParagraph"/>
+        <w:numPr>
+          <w:ilvl w:val="1"/>
+          <w:numId w:val="1"/>
+        </w:numPr>
+      </w:pPr>
+      <w:r>
+        <w:t xml:space="preserve">If the slug is optional, the target path will look like this: </w:t>
+      </w:r>
+      <w:r>
+        <w:t>"/things-to-</w:t>
+      </w:r>
+      <w:proofErr w:type="gramStart"/>
+      <w:r>
+        <w:t>do/</w:t>
+      </w:r>
+      <w:r>
+        <w:t>{</w:t>
+      </w:r>
+      <w:proofErr w:type="gramEnd"/>
+      <w:r>
+        <w:t>path</w:t>
+      </w:r>
+      <w:r>
+        <w:t>?</w:t>
+      </w:r>
+      <w:r>
+        <w:t>}</w:t>
+      </w:r>
+      <w:r>
+        <w:t>"</w:t>
       </w:r>
     </w:p>
     <w:p>
@@ -1620,8 +1960,13 @@
           <w:numId w:val="1"/>
         </w:numPr>
       </w:pPr>
-      <w:r>
-        <w:t>customFunc</w:t>
+      <w:proofErr w:type="spellStart"/>
+      <w:r>
+        <w:t>templatePath</w:t>
+      </w:r>
+      <w:proofErr w:type="spellEnd"/>
+      <w:r>
+        <w:t xml:space="preserve"> </w:t>
       </w:r>
     </w:p>
     <w:p>
@@ -1633,7 +1978,15 @@
         </w:numPr>
       </w:pPr>
       <w:r>
-        <w:t xml:space="preserve">The name of your custom function. </w:t>
+        <w:t xml:space="preserve">The path to your template, which ideally exists in WP File Manager. However, if it doesn’t, you don’t need to prepend </w:t>
+      </w:r>
+      <w:proofErr w:type="spellStart"/>
+      <w:r>
+        <w:t>apiData</w:t>
+      </w:r>
+      <w:proofErr w:type="spellEnd"/>
+      <w:r>
+        <w:t xml:space="preserve"> to your path file. </w:t>
       </w:r>
     </w:p>
     <w:p>
@@ -1645,7 +1998,7 @@
         </w:numPr>
       </w:pPr>
       <w:r>
-        <w:t>targetPath</w:t>
+        <w:t>categories</w:t>
       </w:r>
     </w:p>
     <w:p>
@@ -1657,170 +2010,29 @@
         </w:numPr>
       </w:pPr>
       <w:r>
-        <w:t>A variable that tell</w:t>
-      </w:r>
-      <w:r>
-        <w:t>s</w:t>
-      </w:r>
-      <w:r>
-        <w:t xml:space="preserve"> the script where to run so it’s not running when someone loads a completely unrelated page on SBVPA. </w:t>
-      </w:r>
-    </w:p>
-    <w:p>
-      <w:pPr>
-        <w:pStyle w:val="ListParagraph"/>
-        <w:numPr>
-          <w:ilvl w:val="1"/>
-          <w:numId w:val="1"/>
-        </w:numPr>
-      </w:pPr>
-      <w:r>
-        <w:t xml:space="preserve">“parent” is the first slug the script looks for (e.g. </w:t>
-      </w:r>
-      <w:r>
-        <w:t>https://sbvpastg.wpenginepowered.com/</w:t>
-      </w:r>
-      <w:r>
-        <w:rPr>
-          <w:b/>
-          <w:bCs/>
-        </w:rPr>
-        <w:t>things-to-do</w:t>
-      </w:r>
-      <w:r>
-        <w:t>)</w:t>
-      </w:r>
-    </w:p>
-    <w:p>
-      <w:pPr>
-        <w:pStyle w:val="ListParagraph"/>
-        <w:numPr>
-          <w:ilvl w:val="1"/>
-          <w:numId w:val="1"/>
-        </w:numPr>
-      </w:pPr>
-      <w:r>
-        <w:t xml:space="preserve">“child” is a true or false value: true means parent must have a child slug (e.g. </w:t>
-      </w:r>
-      <w:r>
-        <w:t>https://sbvpastg.wpenginepowered.com/</w:t>
-      </w:r>
-      <w:r>
-        <w:rPr>
-          <w:b/>
-          <w:bCs/>
-        </w:rPr>
-        <w:t>things-to-do</w:t>
-      </w:r>
-      <w:r>
-        <w:t>/</w:t>
-      </w:r>
-      <w:r>
-        <w:rPr>
-          <w:b/>
-          <w:bCs/>
-        </w:rPr>
-        <w:t>activity-00000</w:t>
-      </w:r>
-      <w:r>
-        <w:t>) and false means parent must NOT have a child slug</w:t>
-      </w:r>
-    </w:p>
-    <w:p>
-      <w:pPr>
-        <w:pStyle w:val="ListParagraph"/>
-        <w:numPr>
-          <w:ilvl w:val="0"/>
-          <w:numId w:val="1"/>
-        </w:numPr>
-      </w:pPr>
-      <w:r>
-        <w:t>a</w:t>
-      </w:r>
-      <w:r>
-        <w:t>rgs</w:t>
-      </w:r>
-    </w:p>
-    <w:p>
-      <w:pPr>
-        <w:pStyle w:val="ListParagraph"/>
-        <w:numPr>
-          <w:ilvl w:val="1"/>
-          <w:numId w:val="1"/>
-        </w:numPr>
-      </w:pPr>
-      <w:r>
-        <w:t>Arguments used to query Amilia and WP URLs</w:t>
-      </w:r>
-      <w:r>
-        <w:t>.</w:t>
-      </w:r>
-    </w:p>
-    <w:p>
-      <w:pPr>
-        <w:pStyle w:val="ListParagraph"/>
-        <w:numPr>
-          <w:ilvl w:val="0"/>
-          <w:numId w:val="1"/>
-        </w:numPr>
-      </w:pPr>
-      <w:r>
-        <w:t>timer ** OPTIONAL</w:t>
-      </w:r>
-    </w:p>
-    <w:p>
-      <w:pPr>
-        <w:pStyle w:val="ListParagraph"/>
-        <w:numPr>
-          <w:ilvl w:val="1"/>
-          <w:numId w:val="1"/>
-        </w:numPr>
-      </w:pPr>
-      <w:r>
-        <w:t>Determines</w:t>
-      </w:r>
-      <w:r>
-        <w:t xml:space="preserve"> how often the script runs (day or hour). If parameter is null, the script will run every time it is loaded. </w:t>
-      </w:r>
-    </w:p>
-    <w:p>
-      <w:pPr>
-        <w:pStyle w:val="ListParagraph"/>
-        <w:numPr>
-          <w:ilvl w:val="0"/>
-          <w:numId w:val="1"/>
-        </w:numPr>
-      </w:pPr>
-      <w:r>
-        <w:t>catDefs ** OPTIONAL</w:t>
-      </w:r>
-    </w:p>
-    <w:p>
-      <w:pPr>
-        <w:pStyle w:val="ListParagraph"/>
-        <w:numPr>
-          <w:ilvl w:val="1"/>
-          <w:numId w:val="1"/>
-        </w:numPr>
-      </w:pPr>
-      <w:r>
         <w:t>JSON that links specific variables to category ids.</w:t>
       </w:r>
     </w:p>
     <w:p>
-      <w:r>
-        <w:lastRenderedPageBreak/>
+      <w:pPr>
+        <w:rPr>
+          <w:noProof/>
+        </w:rPr>
+      </w:pPr>
+      <w:r>
         <w:t>The new A2WP instantiation should look something like this.</w:t>
       </w:r>
+    </w:p>
+    <w:p>
       <w:r>
         <w:rPr>
           <w:noProof/>
         </w:rPr>
         <w:drawing>
-          <wp:inline distT="0" distB="0" distL="0" distR="0" wp14:anchorId="5F17CBB3" wp14:editId="7507F4A1">
-            <wp:extent cx="5839640" cy="3372321"/>
+          <wp:inline distT="0" distB="0" distL="0" distR="0" wp14:anchorId="69FB00D3" wp14:editId="1D70B89A">
+            <wp:extent cx="5353797" cy="3029373"/>
             <wp:effectExtent l="0" t="0" r="0" b="0"/>
-            <wp:docPr id="423402271" name="Picture 1" descr="A screen shot of a computer code&#10;&#10;AI-generated content may be incorrect."/>
+            <wp:docPr id="272060528" name="Picture 1" descr="A screen shot of a computer code&#10;&#10;AI-generated content may be incorrect."/>
             <wp:cNvGraphicFramePr>
               <a:graphicFrameLocks xmlns:a="http://schemas.openxmlformats.org/drawingml/2006/main" noChangeAspect="1"/>
             </wp:cNvGraphicFramePr>
@@ -1828,7 +2040,7 @@
               <a:graphicData uri="http://schemas.openxmlformats.org/drawingml/2006/picture">
                 <pic:pic xmlns:pic="http://schemas.openxmlformats.org/drawingml/2006/picture">
                   <pic:nvPicPr>
-                    <pic:cNvPr id="423402271" name="Picture 1" descr="A screen shot of a computer code&#10;&#10;AI-generated content may be incorrect."/>
+                    <pic:cNvPr id="272060528" name="Picture 1" descr="A screen shot of a computer code&#10;&#10;AI-generated content may be incorrect."/>
                     <pic:cNvPicPr/>
                   </pic:nvPicPr>
                   <pic:blipFill>
@@ -1846,7 +2058,7 @@
                   <pic:spPr>
                     <a:xfrm>
                       <a:off x="0" y="0"/>
-                      <a:ext cx="5839640" cy="3372321"/>
+                      <a:ext cx="5353797" cy="3029373"/>
                     </a:xfrm>
                     <a:prstGeom prst="rect">
                       <a:avLst/>
@@ -1862,110 +2074,119 @@
     <w:p/>
     <w:p>
       <w:r>
-        <w:t xml:space="preserve">For customFunc, there are two routes you can take. </w:t>
-      </w:r>
-    </w:p>
-    <w:p>
-      <w:r>
-        <w:t xml:space="preserve">1) If you enjoy chaos, you can define your function within the A2WP instantiation. </w:t>
-      </w:r>
-    </w:p>
-    <w:p>
-      <w:r>
-        <w:t>2) Move to the top of the file and define your function under “Make your custom functions here.”</w:t>
-      </w:r>
-    </w:p>
-    <w:p>
-      <w:r>
-        <w:t xml:space="preserve">Here’s an example of a custom function: </w:t>
-      </w:r>
-    </w:p>
-    <w:p>
-      <w:r>
-        <w:rPr>
-          <w:noProof/>
-        </w:rPr>
-        <w:drawing>
-          <wp:inline distT="0" distB="0" distL="0" distR="0" wp14:anchorId="0D135DE5" wp14:editId="02910E65">
-            <wp:extent cx="4410075" cy="2214461"/>
-            <wp:effectExtent l="0" t="0" r="0" b="0"/>
-            <wp:docPr id="1404698894" name="Picture 2" descr="A screenshot of a computer program&#10;&#10;AI-generated content may be incorrect."/>
-            <wp:cNvGraphicFramePr>
-              <a:graphicFrameLocks xmlns:a="http://schemas.openxmlformats.org/drawingml/2006/main" noChangeAspect="1"/>
-            </wp:cNvGraphicFramePr>
-            <a:graphic xmlns:a="http://schemas.openxmlformats.org/drawingml/2006/main">
-              <a:graphicData uri="http://schemas.openxmlformats.org/drawingml/2006/picture">
-                <pic:pic xmlns:pic="http://schemas.openxmlformats.org/drawingml/2006/picture">
-                  <pic:nvPicPr>
-                    <pic:cNvPr id="1404698894" name="Picture 2" descr="A screenshot of a computer program&#10;&#10;AI-generated content may be incorrect."/>
-                    <pic:cNvPicPr/>
-                  </pic:nvPicPr>
-                  <pic:blipFill>
-                    <a:blip r:embed="rId19" cstate="print">
-                      <a:extLst>
-                        <a:ext uri="{28A0092B-C50C-407E-A947-70E740481C1C}">
-                          <a14:useLocalDpi xmlns:a14="http://schemas.microsoft.com/office/drawing/2010/main" val="0"/>
-                        </a:ext>
-                      </a:extLst>
-                    </a:blip>
-                    <a:stretch>
-                      <a:fillRect/>
-                    </a:stretch>
-                  </pic:blipFill>
-                  <pic:spPr>
-                    <a:xfrm>
-                      <a:off x="0" y="0"/>
-                      <a:ext cx="4413835" cy="2216349"/>
-                    </a:xfrm>
-                    <a:prstGeom prst="rect">
-                      <a:avLst/>
-                    </a:prstGeom>
-                  </pic:spPr>
-                </pic:pic>
-              </a:graphicData>
-            </a:graphic>
-          </wp:inline>
-        </w:drawing>
-      </w:r>
-    </w:p>
-    <w:p>
-      <w:r>
-        <w:t xml:space="preserve">Make sure the function is passing all these arguments! </w:t>
-      </w:r>
-    </w:p>
-    <w:p>
-      <w:pPr>
-        <w:rPr>
-          <w:b/>
-          <w:bCs/>
-        </w:rPr>
-      </w:pPr>
-      <w:r>
-        <w:rPr>
-          <w:b/>
-          <w:bCs/>
-        </w:rPr>
+        <w:t xml:space="preserve">The </w:t>
+      </w:r>
+      <w:proofErr w:type="spellStart"/>
+      <w:r>
+        <w:t>addFunc</w:t>
+      </w:r>
+      <w:proofErr w:type="spellEnd"/>
+      <w:r>
+        <w:t xml:space="preserve"> calls here are taking custom functions and passing them into the object. They will run in the order passed, so in the example above, they go </w:t>
+      </w:r>
+      <w:proofErr w:type="spellStart"/>
+      <w:r>
+        <w:rPr>
+          <w:b/>
+          <w:bCs/>
+        </w:rPr>
+        <w:t>getId</w:t>
+      </w:r>
+      <w:proofErr w:type="spellEnd"/>
+      <w:r>
+        <w:rPr>
+          <w:b/>
+          <w:bCs/>
+        </w:rPr>
+        <w:t xml:space="preserve"> </w:t>
+      </w:r>
+      <w:r>
+        <w:rPr>
+          <w:b/>
+          <w:bCs/>
+        </w:rPr>
+        <w:sym w:font="Wingdings" w:char="F0E0"/>
+      </w:r>
+      <w:r>
+        <w:rPr>
+          <w:b/>
+          <w:bCs/>
+        </w:rPr>
+        <w:t xml:space="preserve"> </w:t>
+      </w:r>
+      <w:proofErr w:type="spellStart"/>
+      <w:r>
+        <w:rPr>
+          <w:b/>
+          <w:bCs/>
+        </w:rPr>
+        <w:t>updateActDOM</w:t>
+      </w:r>
+      <w:proofErr w:type="spellEnd"/>
+      <w:r>
+        <w:rPr>
+          <w:b/>
+          <w:bCs/>
+        </w:rPr>
+        <w:t xml:space="preserve"> </w:t>
+      </w:r>
+      <w:r>
+        <w:rPr>
+          <w:b/>
+          <w:bCs/>
+        </w:rPr>
+        <w:sym w:font="Wingdings" w:char="F0E0"/>
+      </w:r>
+      <w:r>
+        <w:rPr>
+          <w:b/>
+          <w:bCs/>
+        </w:rPr>
+        <w:t xml:space="preserve"> </w:t>
+      </w:r>
+      <w:proofErr w:type="spellStart"/>
+      <w:r>
+        <w:rPr>
+          <w:b/>
+          <w:bCs/>
+        </w:rPr>
+        <w:t>assignCats</w:t>
+      </w:r>
+      <w:proofErr w:type="spellEnd"/>
+      <w:r>
+        <w:t xml:space="preserve">. </w:t>
+      </w:r>
+    </w:p>
+    <w:p>
+      <w:r>
         <w:lastRenderedPageBreak/>
-        <w:t>(page, wbObj, amItem, postData, updateActDOM, createImg, url, endpoint, catDefs)</w:t>
-      </w:r>
-    </w:p>
-    <w:p>
-      <w:r>
-        <w:t>Even if you don’t use all of them, they should be stated in the definition to make sure nothing breaks.</w:t>
-      </w:r>
-    </w:p>
-    <w:p>
-      <w:r>
-        <w:t>F</w:t>
-      </w:r>
-      <w:r>
-        <w:t>inally, call your new A2WP object with .call()</w:t>
-      </w:r>
-    </w:p>
-    <w:p/>
+        <w:t xml:space="preserve">Each custom function takes a parameter “input” (which is a JSON), adds to input (optional), and then returns input so it can be passed to the next </w:t>
+      </w:r>
+      <w:r>
+        <w:t xml:space="preserve">function. </w:t>
+      </w:r>
+    </w:p>
+    <w:p>
+      <w:r>
+        <w:t>Define your functions under “Make your custom functions here.”</w:t>
+      </w:r>
+    </w:p>
+    <w:p>
+      <w:r>
+        <w:t xml:space="preserve">Finally, run your new A2WP object with </w:t>
+      </w:r>
+      <w:proofErr w:type="gramStart"/>
+      <w:r>
+        <w:t>call(</w:t>
+      </w:r>
+      <w:proofErr w:type="gramEnd"/>
+      <w:r>
+        <w:t xml:space="preserve">). </w:t>
+      </w:r>
+    </w:p>
     <w:p/>
     <w:sectPr>
-      <w:headerReference w:type="default" r:id="rId20"/>
+      <w:headerReference w:type="default" r:id="rId19"/>
       <w:pgSz w:w="12240" w:h="15840"/>
       <w:pgMar w:top="1440" w:right="1440" w:bottom="1440" w:left="1440" w:header="720" w:footer="720" w:gutter="0"/>
       <w:cols w:space="720"/>
@@ -3168,7 +3389,6 @@
   <w:style w:type="character" w:default="1" w:styleId="DefaultParagraphFont">
     <w:name w:val="Default Paragraph Font"/>
     <w:uiPriority w:val="1"/>
-    <w:semiHidden/>
     <w:unhideWhenUsed/>
   </w:style>
   <w:style w:type="table" w:default="1" w:styleId="TableNormal">

</xml_diff>

<commit_message>
Added delete function, functions.php updated to allow url queries with amilia_id
</commit_message>
<xml_diff>
--- a/a2wp-documentation.docx
+++ b/a2wp-documentation.docx
@@ -254,19 +254,7 @@
                 <w:rPr>
                   <w:rStyle w:val="Hyperlink"/>
                 </w:rPr>
-                <w:t>P</w:t>
-              </w:r>
-              <w:r>
-                <w:rPr>
-                  <w:rStyle w:val="Hyperlink"/>
-                </w:rPr>
-                <w:t>r</w:t>
-              </w:r>
-              <w:r>
-                <w:rPr>
-                  <w:rStyle w:val="Hyperlink"/>
-                </w:rPr>
-                <w:t>oxies</w:t>
+                <w:t>Proxies</w:t>
               </w:r>
             </w:hyperlink>
           </w:p>
@@ -279,42 +267,6 @@
             <w:pPr>
               <w:jc w:val="both"/>
             </w:pPr>
-          </w:p>
-        </w:tc>
-      </w:tr>
-      <w:tr>
-        <w:trPr>
-          <w:trHeight w:val="432"/>
-        </w:trPr>
-        <w:tc>
-          <w:tcPr>
-            <w:tcW w:w="4723" w:type="dxa"/>
-          </w:tcPr>
-          <w:p>
-            <w:pPr>
-              <w:jc w:val="both"/>
-            </w:pPr>
-            <w:hyperlink w:anchor="Templates" w:history="1">
-              <w:r>
-                <w:rPr>
-                  <w:rStyle w:val="Hyperlink"/>
-                </w:rPr>
-                <w:t>Adding/Editing HTML Templates</w:t>
-              </w:r>
-            </w:hyperlink>
-          </w:p>
-        </w:tc>
-        <w:tc>
-          <w:tcPr>
-            <w:tcW w:w="1127" w:type="dxa"/>
-          </w:tcPr>
-          <w:p>
-            <w:pPr>
-              <w:jc w:val="both"/>
-            </w:pPr>
-            <w:r>
-              <w:t xml:space="preserve">p. </w:t>
-            </w:r>
           </w:p>
         </w:tc>
       </w:tr>
@@ -380,6 +332,7 @@
           <w:b/>
           <w:bCs/>
         </w:rPr>
+        <w:lastRenderedPageBreak/>
         <w:t>PURPOSE</w:t>
       </w:r>
     </w:p>
@@ -497,7 +450,6 @@
           <w:bCs/>
         </w:rPr>
       </w:pPr>
-      <w:proofErr w:type="spellStart"/>
       <w:r>
         <w:rPr>
           <w:b/>
@@ -505,7 +457,6 @@
         </w:rPr>
         <w:t>checkRun</w:t>
       </w:r>
-      <w:proofErr w:type="spellEnd"/>
     </w:p>
     <w:p>
       <w:pPr>
@@ -516,21 +467,8 @@
           <w:right w:val="single" w:sz="4" w:space="4" w:color="auto"/>
         </w:pBdr>
       </w:pPr>
-      <w:proofErr w:type="spellStart"/>
-      <w:r>
-        <w:t>checkRun</w:t>
-      </w:r>
-      <w:proofErr w:type="spellEnd"/>
-      <w:r>
-        <w:t xml:space="preserve"> holds an array “check” with two </w:t>
-      </w:r>
-      <w:proofErr w:type="spellStart"/>
-      <w:r>
-        <w:t>bools</w:t>
-      </w:r>
-      <w:proofErr w:type="spellEnd"/>
-      <w:r>
-        <w:t xml:space="preserve">: </w:t>
+      <w:r>
+        <w:t xml:space="preserve">checkRun holds an array “check” with two bools: </w:t>
       </w:r>
       <w:r>
         <w:t xml:space="preserve">one determines if the current parent path matches the target parent path, and the other determines if the current child matches the target child. </w:t>
@@ -575,15 +513,7 @@
         <w:t>The</w:t>
       </w:r>
       <w:r>
-        <w:t xml:space="preserve"> child would be the last slug in the </w:t>
-      </w:r>
-      <w:proofErr w:type="spellStart"/>
-      <w:r>
-        <w:t>url</w:t>
-      </w:r>
-      <w:proofErr w:type="spellEnd"/>
-      <w:r>
-        <w:t xml:space="preserve"> (/activity-</w:t>
+        <w:t xml:space="preserve"> child would be the last slug in the url (/activity-</w:t>
       </w:r>
       <w:r>
         <w:t>5927158/</w:t>
@@ -598,15 +528,7 @@
         <w:t xml:space="preserve"> are directly compared, while the current and target </w:t>
       </w:r>
       <w:r>
-        <w:t xml:space="preserve">children are not – the script only needs to know if the child exists and </w:t>
-      </w:r>
-      <w:proofErr w:type="gramStart"/>
-      <w:r>
-        <w:t>whether or not</w:t>
-      </w:r>
-      <w:proofErr w:type="gramEnd"/>
-      <w:r>
-        <w:t xml:space="preserve"> the script </w:t>
+        <w:t xml:space="preserve">children are not – the script only needs to know if the child exists and whether or not the script </w:t>
       </w:r>
       <w:r>
         <w:rPr>
@@ -629,17 +551,7 @@
         </w:pBdr>
       </w:pPr>
       <w:r>
-        <w:t xml:space="preserve">Both </w:t>
-      </w:r>
-      <w:proofErr w:type="spellStart"/>
-      <w:proofErr w:type="gramStart"/>
-      <w:r>
-        <w:t>bools</w:t>
-      </w:r>
-      <w:proofErr w:type="spellEnd"/>
-      <w:proofErr w:type="gramEnd"/>
-      <w:r>
-        <w:t xml:space="preserve"> in the check array must be true for the script to progress. </w:t>
+        <w:t xml:space="preserve">Both bools in the check array must be true for the script to progress. </w:t>
       </w:r>
     </w:p>
     <w:p>
@@ -663,15 +575,13 @@
           <w:bCs/>
         </w:rPr>
       </w:pPr>
-      <w:proofErr w:type="spellStart"/>
-      <w:r>
-        <w:rPr>
-          <w:b/>
-          <w:bCs/>
-        </w:rPr>
-        <w:t>fetchTemplate</w:t>
-      </w:r>
-      <w:proofErr w:type="spellEnd"/>
+      <w:r>
+        <w:rPr>
+          <w:b/>
+          <w:bCs/>
+        </w:rPr>
+        <w:t>fetchData</w:t>
+      </w:r>
     </w:p>
     <w:p>
       <w:pPr>
@@ -682,13 +592,23 @@
           <w:right w:val="single" w:sz="4" w:space="4" w:color="auto"/>
         </w:pBdr>
       </w:pPr>
-      <w:proofErr w:type="spellStart"/>
-      <w:r>
-        <w:t>fetchTemplate</w:t>
-      </w:r>
-      <w:proofErr w:type="spellEnd"/>
-      <w:r>
-        <w:t xml:space="preserve"> retrieves text from the HTML template file the user wants their A2WP object to manipulate. </w:t>
+      <w:r>
+        <w:t xml:space="preserve">fetchData grabs data from whatever URL specified. The method </w:t>
+      </w:r>
+      <w:r>
+        <w:t xml:space="preserve">will be passed by call() because, </w:t>
+      </w:r>
+      <w:r>
+        <w:t>while GET is usually used, the</w:t>
+      </w:r>
+      <w:r>
+        <w:t xml:space="preserve"> GetAmilia</w:t>
+      </w:r>
+      <w:r>
+        <w:t xml:space="preserve"> proxy requires POST. </w:t>
+      </w:r>
+      <w:r>
+        <w:t xml:space="preserve"> </w:t>
       </w:r>
     </w:p>
     <w:p>
@@ -712,15 +632,14 @@
           <w:bCs/>
         </w:rPr>
       </w:pPr>
-      <w:proofErr w:type="spellStart"/>
-      <w:r>
-        <w:rPr>
-          <w:b/>
-          <w:bCs/>
-        </w:rPr>
-        <w:t>fetchData</w:t>
-      </w:r>
-      <w:proofErr w:type="spellEnd"/>
+      <w:r>
+        <w:rPr>
+          <w:b/>
+          <w:bCs/>
+        </w:rPr>
+        <w:lastRenderedPageBreak/>
+        <w:t>postData</w:t>
+      </w:r>
     </w:p>
     <w:p>
       <w:pPr>
@@ -731,41 +650,11 @@
           <w:right w:val="single" w:sz="4" w:space="4" w:color="auto"/>
         </w:pBdr>
       </w:pPr>
-      <w:proofErr w:type="spellStart"/>
-      <w:r>
-        <w:t>fetchData</w:t>
-      </w:r>
-      <w:proofErr w:type="spellEnd"/>
-      <w:r>
-        <w:t xml:space="preserve"> grabs data from whatever URL specified. The method </w:t>
-      </w:r>
-      <w:r>
-        <w:t xml:space="preserve">will be passed by </w:t>
-      </w:r>
-      <w:proofErr w:type="gramStart"/>
-      <w:r>
-        <w:t>call(</w:t>
-      </w:r>
-      <w:proofErr w:type="gramEnd"/>
-      <w:r>
-        <w:t xml:space="preserve">) because, </w:t>
-      </w:r>
-      <w:r>
-        <w:t>while GET is usually used, the</w:t>
-      </w:r>
-      <w:r>
-        <w:t xml:space="preserve"> </w:t>
-      </w:r>
-      <w:proofErr w:type="spellStart"/>
-      <w:r>
-        <w:t>GetAmilia</w:t>
-      </w:r>
-      <w:proofErr w:type="spellEnd"/>
-      <w:r>
-        <w:t xml:space="preserve"> proxy requires POST. </w:t>
-      </w:r>
-      <w:r>
-        <w:t xml:space="preserve"> </w:t>
+      <w:r>
+        <w:t>postData pushes data to the specified url and endpoint</w:t>
+      </w:r>
+      <w:r>
+        <w:t xml:space="preserve">. All pushed data will be stored in the bodyData parameter.  </w:t>
       </w:r>
     </w:p>
     <w:p>
@@ -789,15 +678,13 @@
           <w:bCs/>
         </w:rPr>
       </w:pPr>
-      <w:proofErr w:type="spellStart"/>
-      <w:r>
-        <w:rPr>
-          <w:b/>
-          <w:bCs/>
-        </w:rPr>
-        <w:t>postData</w:t>
-      </w:r>
-      <w:proofErr w:type="spellEnd"/>
+      <w:r>
+        <w:rPr>
+          <w:b/>
+          <w:bCs/>
+        </w:rPr>
+        <w:t xml:space="preserve">call </w:t>
+      </w:r>
     </w:p>
     <w:p>
       <w:pPr>
@@ -808,117 +695,11 @@
           <w:right w:val="single" w:sz="4" w:space="4" w:color="auto"/>
         </w:pBdr>
       </w:pPr>
-      <w:proofErr w:type="spellStart"/>
-      <w:r>
-        <w:t>postData</w:t>
-      </w:r>
-      <w:proofErr w:type="spellEnd"/>
-      <w:r>
-        <w:t xml:space="preserve"> pushes data to the specified </w:t>
-      </w:r>
-      <w:proofErr w:type="spellStart"/>
-      <w:r>
-        <w:t>url</w:t>
-      </w:r>
-      <w:proofErr w:type="spellEnd"/>
-      <w:r>
-        <w:t xml:space="preserve"> and endpoint</w:t>
-      </w:r>
-      <w:r>
-        <w:t xml:space="preserve">. All pushed data will be stored in the </w:t>
-      </w:r>
-      <w:proofErr w:type="spellStart"/>
-      <w:r>
-        <w:t>bodyData</w:t>
-      </w:r>
-      <w:proofErr w:type="spellEnd"/>
-      <w:r>
-        <w:t xml:space="preserve"> parameter.  </w:t>
-      </w:r>
-    </w:p>
-    <w:p>
-      <w:pPr>
-        <w:rPr>
-          <w:b/>
-          <w:bCs/>
-        </w:rPr>
-      </w:pPr>
-    </w:p>
-    <w:p>
-      <w:pPr>
-        <w:pBdr>
-          <w:top w:val="single" w:sz="4" w:space="1" w:color="auto"/>
-          <w:left w:val="single" w:sz="4" w:space="4" w:color="auto"/>
-          <w:bottom w:val="single" w:sz="4" w:space="1" w:color="auto"/>
-          <w:right w:val="single" w:sz="4" w:space="4" w:color="auto"/>
-        </w:pBdr>
-        <w:rPr>
-          <w:b/>
-          <w:bCs/>
-        </w:rPr>
-      </w:pPr>
-      <w:r>
-        <w:rPr>
-          <w:b/>
-          <w:bCs/>
-        </w:rPr>
-        <w:t xml:space="preserve">call </w:t>
-      </w:r>
-    </w:p>
-    <w:p>
-      <w:pPr>
-        <w:pBdr>
-          <w:top w:val="single" w:sz="4" w:space="1" w:color="auto"/>
-          <w:left w:val="single" w:sz="4" w:space="4" w:color="auto"/>
-          <w:bottom w:val="single" w:sz="4" w:space="1" w:color="auto"/>
-          <w:right w:val="single" w:sz="4" w:space="4" w:color="auto"/>
-        </w:pBdr>
-      </w:pPr>
-      <w:r>
-        <w:t xml:space="preserve">call runs </w:t>
-      </w:r>
-      <w:proofErr w:type="gramStart"/>
-      <w:r>
-        <w:t>all of</w:t>
-      </w:r>
-      <w:proofErr w:type="gramEnd"/>
-      <w:r>
-        <w:t xml:space="preserve"> the above functions. If </w:t>
-      </w:r>
-      <w:proofErr w:type="spellStart"/>
-      <w:r>
-        <w:t>checkRun</w:t>
-      </w:r>
-      <w:proofErr w:type="spellEnd"/>
-      <w:r>
-        <w:t xml:space="preserve"> and </w:t>
-      </w:r>
-      <w:proofErr w:type="spellStart"/>
-      <w:r>
-        <w:t>fetchTemplate</w:t>
-      </w:r>
-      <w:proofErr w:type="spellEnd"/>
-      <w:r>
-        <w:t xml:space="preserve"> return true, call fetches the </w:t>
-      </w:r>
-      <w:r>
-        <w:t xml:space="preserve">Amilia and WP data and then passes it into a loop where each custom function runs. This loop generates JSON with all the new data needed to create WP </w:t>
-      </w:r>
-      <w:proofErr w:type="gramStart"/>
-      <w:r>
-        <w:t>posts, and</w:t>
-      </w:r>
-      <w:proofErr w:type="gramEnd"/>
-      <w:r>
-        <w:t xml:space="preserve"> call then iterates through the JSON and runs </w:t>
-      </w:r>
-      <w:proofErr w:type="spellStart"/>
-      <w:r>
-        <w:t>postData</w:t>
-      </w:r>
-      <w:proofErr w:type="spellEnd"/>
-      <w:r>
-        <w:t xml:space="preserve"> for each item. </w:t>
+      <w:r>
+        <w:t xml:space="preserve">call runs all of the above functions. If checkRun and fetchTemplate return true, call fetches the </w:t>
+      </w:r>
+      <w:r>
+        <w:t xml:space="preserve">Amilia and WP data and then passes it into a loop where each custom function runs. This loop generates JSON with all the new data needed to create WP posts, and call then iterates through the JSON and runs postData for each item. </w:t>
       </w:r>
     </w:p>
     <w:p>
@@ -953,47 +734,15 @@
     </w:p>
     <w:p>
       <w:r>
-        <w:t xml:space="preserve">Amilia’s authorization header and </w:t>
-      </w:r>
-      <w:proofErr w:type="gramStart"/>
-      <w:r>
-        <w:t>bearer token</w:t>
-      </w:r>
-      <w:proofErr w:type="gramEnd"/>
-      <w:r>
-        <w:t xml:space="preserve"> automatically generate through the URL A2WP currently uses</w:t>
-      </w:r>
-      <w:r>
-        <w:t xml:space="preserve">. The </w:t>
-      </w:r>
-      <w:proofErr w:type="spellStart"/>
-      <w:r>
-        <w:t>GetAmilia</w:t>
-      </w:r>
-      <w:proofErr w:type="spellEnd"/>
-      <w:r>
-        <w:t xml:space="preserve"> proxy uses a WP application password. </w:t>
-      </w:r>
-    </w:p>
-    <w:p>
-      <w:r>
-        <w:t xml:space="preserve">The script connects to WordPress by passing the X-WP-Nonce header and grabbing a nonce value that WordPress creates within </w:t>
-      </w:r>
-      <w:proofErr w:type="spellStart"/>
-      <w:r>
-        <w:t>it’s</w:t>
-      </w:r>
-      <w:proofErr w:type="spellEnd"/>
-      <w:r>
-        <w:t xml:space="preserve"> </w:t>
-      </w:r>
-      <w:proofErr w:type="spellStart"/>
-      <w:r>
-        <w:t>functions.php</w:t>
-      </w:r>
-      <w:proofErr w:type="spellEnd"/>
-      <w:r>
-        <w:t xml:space="preserve"> file. A2WP </w:t>
+        <w:t>Amilia’s authorization header and bearer token automatically generate through the URL A2WP currently uses</w:t>
+      </w:r>
+      <w:r>
+        <w:t xml:space="preserve">. The GetAmilia proxy uses a WP application password. </w:t>
+      </w:r>
+    </w:p>
+    <w:p>
+      <w:r>
+        <w:t xml:space="preserve">The script connects to WordPress by passing the X-WP-Nonce header and grabbing a nonce value that WordPress creates within it’s functions.php file. A2WP </w:t>
       </w:r>
       <w:r>
         <w:t xml:space="preserve">can </w:t>
@@ -1001,32 +750,11 @@
       <w:r>
         <w:t xml:space="preserve">read the value because, when initializing </w:t>
       </w:r>
-      <w:proofErr w:type="spellStart"/>
-      <w:r>
-        <w:t>amilia_to_</w:t>
-      </w:r>
-      <w:proofErr w:type="gramStart"/>
-      <w:r>
-        <w:t>wordpress</w:t>
-      </w:r>
-      <w:proofErr w:type="spellEnd"/>
-      <w:r>
-        <w:t>(</w:t>
-      </w:r>
-      <w:proofErr w:type="gramEnd"/>
-      <w:r>
-        <w:t>), it localizes a CDATA array</w:t>
-      </w:r>
-      <w:r>
-        <w:t xml:space="preserve"> (</w:t>
-      </w:r>
-      <w:proofErr w:type="spellStart"/>
-      <w:r>
-        <w:t>apiData</w:t>
-      </w:r>
-      <w:proofErr w:type="spellEnd"/>
-      <w:r>
-        <w:t>)</w:t>
+      <w:r>
+        <w:t>amilia_to_wordpress(), it localizes a CDATA array</w:t>
+      </w:r>
+      <w:r>
+        <w:t xml:space="preserve"> (apiData)</w:t>
       </w:r>
       <w:r>
         <w:t xml:space="preserve"> with the nonce inside. </w:t>
@@ -1034,34 +762,9 @@
     </w:p>
     <w:p>
       <w:r>
-        <w:t xml:space="preserve">Here is the path to </w:t>
-      </w:r>
-      <w:proofErr w:type="spellStart"/>
-      <w:r>
-        <w:t>functions.php</w:t>
-      </w:r>
-      <w:proofErr w:type="spellEnd"/>
-      <w:r>
-        <w:t xml:space="preserve"> (in WP File Manager): wp-content/themes/</w:t>
-      </w:r>
-      <w:proofErr w:type="spellStart"/>
-      <w:r>
-        <w:t>sbvpa</w:t>
-      </w:r>
-      <w:proofErr w:type="spellEnd"/>
-      <w:r>
-        <w:t>/</w:t>
-      </w:r>
-      <w:proofErr w:type="spellStart"/>
-      <w:r>
-        <w:t>functions.php</w:t>
-      </w:r>
-      <w:proofErr w:type="spellEnd"/>
-    </w:p>
-    <w:p/>
-    <w:p/>
-    <w:p/>
-    <w:p/>
+        <w:t>Here is the path to functions.php (in WP File Manager): wp-content/themes/sbvpa/functions.php</w:t>
+      </w:r>
+    </w:p>
     <w:p>
       <w:r>
         <w:t>WP File Manager</w:t>
@@ -1137,7 +840,7 @@
           <w:noProof/>
         </w:rPr>
         <w:drawing>
-          <wp:inline distT="0" distB="0" distL="0" distR="0" wp14:anchorId="5AA61BCE" wp14:editId="10467DF3">
+          <wp:inline distT="0" distB="0" distL="0" distR="0" wp14:anchorId="5AA61BCE" wp14:editId="1BB1781D">
             <wp:extent cx="5943600" cy="1984375"/>
             <wp:effectExtent l="0" t="0" r="0" b="0"/>
             <wp:docPr id="301839402" name="Picture 1" descr="A screenshot of a computer&#10;&#10;AI-generated content may be incorrect."/>
@@ -1181,15 +884,8 @@
     </w:p>
     <w:p>
       <w:r>
-        <w:t xml:space="preserve">Image of </w:t>
-      </w:r>
-      <w:proofErr w:type="spellStart"/>
-      <w:r>
-        <w:t>functions.php</w:t>
-      </w:r>
-      <w:proofErr w:type="spellEnd"/>
-      <w:r>
-        <w:t xml:space="preserve"> script</w:t>
+        <w:lastRenderedPageBreak/>
+        <w:t>Image of functions.php script</w:t>
       </w:r>
     </w:p>
     <w:p>
@@ -1301,7 +997,6 @@
         </w:pBdr>
       </w:pPr>
     </w:p>
-    <w:p/>
     <w:p>
       <w:bookmarkStart w:id="3" w:name="Endpoints"/>
     </w:p>
@@ -1400,33 +1095,12 @@
         <w:sym w:font="Wingdings" w:char="F0E0"/>
       </w:r>
       <w:r>
-        <w:t xml:space="preserve"> </w:t>
-      </w:r>
-      <w:proofErr w:type="spellStart"/>
-      <w:r>
-        <w:t>activities?slug</w:t>
-      </w:r>
-      <w:proofErr w:type="spellEnd"/>
-      <w:r>
-        <w:t>=</w:t>
-      </w:r>
-      <w:proofErr w:type="gramStart"/>
-      <w:r>
-        <w:t>activities-</w:t>
-      </w:r>
-      <w:r>
-        <w:t>{</w:t>
-      </w:r>
-      <w:proofErr w:type="gramEnd"/>
-      <w:r>
-        <w:t>id</w:t>
-      </w:r>
-      <w:r>
-        <w:t>}</w:t>
-      </w:r>
-    </w:p>
-    <w:p>
-      <w:r>
+        <w:t xml:space="preserve"> activities?slug=activities-{id}</w:t>
+      </w:r>
+    </w:p>
+    <w:p>
+      <w:r>
+        <w:lastRenderedPageBreak/>
         <w:t xml:space="preserve">POST </w:t>
       </w:r>
       <w:r>
@@ -1507,6 +1181,21 @@
         <w:t>ADDING/EDITING HTML TEMPLATES</w:t>
       </w:r>
     </w:p>
+    <w:p>
+      <w:pPr>
+        <w:rPr>
+          <w:b/>
+          <w:bCs/>
+        </w:rPr>
+      </w:pPr>
+      <w:r>
+        <w:rPr>
+          <w:b/>
+          <w:bCs/>
+        </w:rPr>
+        <w:t>(Not using HTML template anymore! Will remove this section maybe)</w:t>
+      </w:r>
+    </w:p>
     <w:bookmarkEnd w:id="5"/>
     <w:p>
       <w:r>
@@ -1518,15 +1207,7 @@
     </w:p>
     <w:p>
       <w:r>
-        <w:t>A2WP already has one template in the WP File Manager (wp-content/themes/</w:t>
-      </w:r>
-      <w:proofErr w:type="spellStart"/>
-      <w:r>
-        <w:t>sbvpa</w:t>
-      </w:r>
-      <w:proofErr w:type="spellEnd"/>
-      <w:r>
-        <w:t xml:space="preserve">/html/). </w:t>
+        <w:t xml:space="preserve">A2WP already has one template in the WP File Manager (wp-content/themes/sbvpa/html/). </w:t>
       </w:r>
       <w:r>
         <w:t xml:space="preserve">Here’s a snippet of it. </w:t>
@@ -1537,7 +1218,6 @@
         <w:rPr>
           <w:noProof/>
         </w:rPr>
-        <w:lastRenderedPageBreak/>
         <w:drawing>
           <wp:inline distT="0" distB="0" distL="0" distR="0" wp14:anchorId="1DF632F4" wp14:editId="30667F44">
             <wp:extent cx="3276600" cy="2339479"/>
@@ -1583,15 +1263,7 @@
     </w:p>
     <w:p>
       <w:r>
-        <w:t xml:space="preserve">A2WP’s DOM parser reads the </w:t>
-      </w:r>
-      <w:proofErr w:type="gramStart"/>
-      <w:r>
-        <w:t>ids</w:t>
-      </w:r>
-      <w:proofErr w:type="gramEnd"/>
-      <w:r>
-        <w:t xml:space="preserve"> so it knows where to insert what information. </w:t>
+        <w:t xml:space="preserve">A2WP’s DOM parser reads the ids so it knows where to insert what information. </w:t>
       </w:r>
       <w:r>
         <w:t xml:space="preserve">The ids are not for styling purposes – </w:t>
@@ -1604,13 +1276,8 @@
         <w:t>please do not remove them</w:t>
       </w:r>
       <w:r>
-        <w:t xml:space="preserve">. You can change the format, tags, placement, etc. of all the </w:t>
-      </w:r>
-      <w:proofErr w:type="gramStart"/>
-      <w:r>
-        <w:t>markup</w:t>
-      </w:r>
-      <w:proofErr w:type="gramEnd"/>
+        <w:t>. You can change the format, tags, placement, etc. of all the markup</w:t>
+      </w:r>
       <w:r>
         <w:t xml:space="preserve"> (you can add more classes and ids, too)</w:t>
       </w:r>
@@ -1623,33 +1290,13 @@
     </w:p>
     <w:p>
       <w:r>
-        <w:t>For instance, if you want the schedule summary to be a &lt;p&gt; at the top of the page instead of a list element in the sidebar, just remember to include id</w:t>
-      </w:r>
-      <w:proofErr w:type="gramStart"/>
-      <w:r>
-        <w:t>=“</w:t>
-      </w:r>
-      <w:proofErr w:type="spellStart"/>
-      <w:proofErr w:type="gramEnd"/>
-      <w:r>
-        <w:t>amilia</w:t>
-      </w:r>
-      <w:proofErr w:type="spellEnd"/>
-      <w:r>
-        <w:t xml:space="preserve">-wp-activity-schedule-summary” in &lt;p&gt; tag. </w:t>
-      </w:r>
-    </w:p>
-    <w:p>
-      <w:r>
-        <w:t xml:space="preserve">You can also create a new HTML template in the same location as activity-template.html, create a new </w:t>
-      </w:r>
-      <w:proofErr w:type="spellStart"/>
-      <w:r>
-        <w:t>updateDOM</w:t>
-      </w:r>
-      <w:proofErr w:type="spellEnd"/>
-      <w:r>
-        <w:t xml:space="preserve"> function in the A2WP class, and then reference both when you call your object. </w:t>
+        <w:lastRenderedPageBreak/>
+        <w:t xml:space="preserve">For instance, if you want the schedule summary to be a &lt;p&gt; at the top of the page instead of a list element in the sidebar, just remember to include id=“amilia-wp-activity-schedule-summary” in &lt;p&gt; tag. </w:t>
+      </w:r>
+    </w:p>
+    <w:p>
+      <w:r>
+        <w:t xml:space="preserve">You can also create a new HTML template in the same location as activity-template.html, create a new updateDOM function in the A2WP class, and then reference both when you call your object. </w:t>
       </w:r>
     </w:p>
     <w:p>
@@ -1690,15 +1337,7 @@
     <w:bookmarkEnd w:id="6"/>
     <w:p>
       <w:r>
-        <w:t xml:space="preserve">Custom functions are declared and then assigned to an A2WP object. Each function runs in the order they are added. The purpose here is to manipulate Amilia and WP data </w:t>
-      </w:r>
-      <w:proofErr w:type="gramStart"/>
-      <w:r>
-        <w:t>in order to</w:t>
-      </w:r>
-      <w:proofErr w:type="gramEnd"/>
-      <w:r>
-        <w:t xml:space="preserve"> post something to WP. </w:t>
+        <w:t xml:space="preserve">Custom functions are declared and then assigned to an A2WP object. Each function runs in the order they are added. The purpose here is to manipulate Amilia and WP data in order to post something to WP. </w:t>
       </w:r>
     </w:p>
     <w:p>
@@ -1715,23 +1354,7 @@
         <w:t xml:space="preserve">you can download the script from </w:t>
       </w:r>
       <w:r>
-        <w:t>WP File Manager here: wp-content/themes/</w:t>
-      </w:r>
-      <w:proofErr w:type="spellStart"/>
-      <w:r>
-        <w:t>sbvpa</w:t>
-      </w:r>
-      <w:proofErr w:type="spellEnd"/>
-      <w:r>
-        <w:t>/</w:t>
-      </w:r>
-      <w:proofErr w:type="spellStart"/>
-      <w:r>
-        <w:t>js</w:t>
-      </w:r>
-      <w:proofErr w:type="spellEnd"/>
-      <w:r>
-        <w:t>/</w:t>
+        <w:t>WP File Manager here: wp-content/themes/sbvpa/js/</w:t>
       </w:r>
       <w:r>
         <w:t>call-</w:t>
@@ -1745,13 +1368,8 @@
         <w:t>Scroll down to the bottom of the script until you reach “Call your objects here.” Here,</w:t>
       </w:r>
       <w:r>
-        <w:t xml:space="preserve"> </w:t>
-      </w:r>
-      <w:proofErr w:type="gramStart"/>
-      <w:r>
-        <w:t>write</w:t>
-      </w:r>
-      <w:proofErr w:type="gramEnd"/>
+        <w:t xml:space="preserve"> write</w:t>
+      </w:r>
       <w:r>
         <w:t xml:space="preserve"> a new instance of A2WP and pass the </w:t>
       </w:r>
@@ -1773,13 +1391,8 @@
           <w:numId w:val="1"/>
         </w:numPr>
       </w:pPr>
-      <w:proofErr w:type="spellStart"/>
-      <w:r>
-        <w:t>amilia</w:t>
-      </w:r>
-      <w:proofErr w:type="spellEnd"/>
-      <w:r>
-        <w:t xml:space="preserve"> </w:t>
+      <w:r>
+        <w:t xml:space="preserve">amilia </w:t>
       </w:r>
     </w:p>
     <w:p>
@@ -1791,15 +1404,7 @@
         </w:numPr>
       </w:pPr>
       <w:r>
-        <w:t xml:space="preserve">The endpoint and </w:t>
-      </w:r>
-      <w:proofErr w:type="spellStart"/>
-      <w:r>
-        <w:t>args</w:t>
-      </w:r>
-      <w:proofErr w:type="spellEnd"/>
-      <w:r>
-        <w:t xml:space="preserve"> used to GET Amilia data</w:t>
+        <w:t>The endpoint and args used to GET Amilia data</w:t>
       </w:r>
       <w:r>
         <w:t>.</w:t>
@@ -1814,7 +1419,6 @@
         </w:numPr>
       </w:pPr>
       <w:r>
-        <w:lastRenderedPageBreak/>
         <w:t xml:space="preserve">wp </w:t>
       </w:r>
     </w:p>
@@ -1827,15 +1431,7 @@
         </w:numPr>
       </w:pPr>
       <w:r>
-        <w:t xml:space="preserve">The endpoint and </w:t>
-      </w:r>
-      <w:proofErr w:type="spellStart"/>
-      <w:r>
-        <w:t>args</w:t>
-      </w:r>
-      <w:proofErr w:type="spellEnd"/>
-      <w:r>
-        <w:t xml:space="preserve"> used to GET or POST WP data</w:t>
+        <w:t>The endpoint and args used to GET or POST WP data</w:t>
       </w:r>
       <w:r>
         <w:t>.</w:t>
@@ -1849,13 +1445,8 @@
           <w:numId w:val="1"/>
         </w:numPr>
       </w:pPr>
-      <w:proofErr w:type="spellStart"/>
-      <w:r>
-        <w:t>targetPath</w:t>
-      </w:r>
-      <w:proofErr w:type="spellEnd"/>
-      <w:r>
-        <w:t xml:space="preserve"> </w:t>
+      <w:r>
+        <w:t xml:space="preserve">targetPath </w:t>
       </w:r>
     </w:p>
     <w:p>
@@ -1867,13 +1458,7 @@
         </w:numPr>
       </w:pPr>
       <w:r>
-        <w:t xml:space="preserve">A variable that tells the script where to run so </w:t>
-      </w:r>
-      <w:r>
-        <w:t xml:space="preserve">it doesn’t run </w:t>
-      </w:r>
-      <w:r>
-        <w:t xml:space="preserve">when someone loads a completely unrelated page on SBVPA. </w:t>
+        <w:t xml:space="preserve">A variable that tells the script where to run so it doesn’t run when someone loads a completely unrelated page on SBVPA. </w:t>
       </w:r>
     </w:p>
     <w:p>
@@ -1903,11 +1488,7 @@
         <w:t xml:space="preserve">If you want the script to run only when a slug exists after the parent, the target path will look like this: </w:t>
       </w:r>
       <w:r>
-        <w:t>"/things-to-</w:t>
-      </w:r>
-      <w:proofErr w:type="gramStart"/>
-      <w:r>
-        <w:t>do/</w:t>
+        <w:t>"/things-to-do/</w:t>
       </w:r>
       <w:r>
         <w:t>{path}</w:t>
@@ -1915,7 +1496,6 @@
       <w:r>
         <w:t>"</w:t>
       </w:r>
-      <w:proofErr w:type="gramEnd"/>
     </w:p>
     <w:p>
       <w:pPr>
@@ -1929,24 +1509,10 @@
         <w:t xml:space="preserve">If the slug is optional, the target path will look like this: </w:t>
       </w:r>
       <w:r>
-        <w:t>"/things-to-</w:t>
-      </w:r>
-      <w:proofErr w:type="gramStart"/>
-      <w:r>
-        <w:t>do/</w:t>
-      </w:r>
-      <w:r>
-        <w:t>{</w:t>
-      </w:r>
-      <w:proofErr w:type="gramEnd"/>
-      <w:r>
-        <w:t>path</w:t>
-      </w:r>
-      <w:r>
-        <w:t>?</w:t>
-      </w:r>
-      <w:r>
-        <w:t>}</w:t>
+        <w:t>"/things-to-do/</w:t>
+      </w:r>
+      <w:r>
+        <w:t>{path?}</w:t>
       </w:r>
       <w:r>
         <w:t>"</w:t>
@@ -1960,11 +1526,9 @@
           <w:numId w:val="1"/>
         </w:numPr>
       </w:pPr>
-      <w:proofErr w:type="spellStart"/>
       <w:r>
         <w:t>templatePath</w:t>
       </w:r>
-      <w:proofErr w:type="spellEnd"/>
       <w:r>
         <w:t xml:space="preserve"> </w:t>
       </w:r>
@@ -1978,15 +1542,7 @@
         </w:numPr>
       </w:pPr>
       <w:r>
-        <w:t xml:space="preserve">The path to your template, which ideally exists in WP File Manager. However, if it doesn’t, you don’t need to prepend </w:t>
-      </w:r>
-      <w:proofErr w:type="spellStart"/>
-      <w:r>
-        <w:t>apiData</w:t>
-      </w:r>
-      <w:proofErr w:type="spellEnd"/>
-      <w:r>
-        <w:t xml:space="preserve"> to your path file. </w:t>
+        <w:t xml:space="preserve">The path to your template, which ideally exists in WP File Manager. However, if it doesn’t, you don’t need to prepend apiData to your path file. </w:t>
       </w:r>
     </w:p>
     <w:p>
@@ -2020,6 +1576,7 @@
         </w:rPr>
       </w:pPr>
       <w:r>
+        <w:lastRenderedPageBreak/>
         <w:t>The new A2WP instantiation should look something like this.</w:t>
       </w:r>
     </w:p>
@@ -2074,31 +1631,14 @@
     <w:p/>
     <w:p>
       <w:r>
-        <w:t xml:space="preserve">The </w:t>
-      </w:r>
-      <w:proofErr w:type="spellStart"/>
-      <w:r>
-        <w:t>addFunc</w:t>
-      </w:r>
-      <w:proofErr w:type="spellEnd"/>
-      <w:r>
-        <w:t xml:space="preserve"> calls here are taking custom functions and passing them into the object. They will run in the order passed, so in the example above, they go </w:t>
-      </w:r>
-      <w:proofErr w:type="spellStart"/>
-      <w:r>
-        <w:rPr>
-          <w:b/>
-          <w:bCs/>
-        </w:rPr>
-        <w:t>getId</w:t>
-      </w:r>
-      <w:proofErr w:type="spellEnd"/>
-      <w:r>
-        <w:rPr>
-          <w:b/>
-          <w:bCs/>
-        </w:rPr>
-        <w:t xml:space="preserve"> </w:t>
+        <w:t xml:space="preserve">The addFunc calls here are taking custom functions and passing them into the object. They will run in the order passed, so in the example above, they go </w:t>
+      </w:r>
+      <w:r>
+        <w:rPr>
+          <w:b/>
+          <w:bCs/>
+        </w:rPr>
+        <w:t xml:space="preserve">getId </w:t>
       </w:r>
       <w:r>
         <w:rPr>
@@ -2112,23 +1652,7 @@
           <w:b/>
           <w:bCs/>
         </w:rPr>
-        <w:t xml:space="preserve"> </w:t>
-      </w:r>
-      <w:proofErr w:type="spellStart"/>
-      <w:r>
-        <w:rPr>
-          <w:b/>
-          <w:bCs/>
-        </w:rPr>
-        <w:t>updateActDOM</w:t>
-      </w:r>
-      <w:proofErr w:type="spellEnd"/>
-      <w:r>
-        <w:rPr>
-          <w:b/>
-          <w:bCs/>
-        </w:rPr>
-        <w:t xml:space="preserve"> </w:t>
+        <w:t xml:space="preserve"> updateActDOM </w:t>
       </w:r>
       <w:r>
         <w:rPr>
@@ -2142,24 +1666,14 @@
           <w:b/>
           <w:bCs/>
         </w:rPr>
-        <w:t xml:space="preserve"> </w:t>
-      </w:r>
-      <w:proofErr w:type="spellStart"/>
-      <w:r>
-        <w:rPr>
-          <w:b/>
-          <w:bCs/>
-        </w:rPr>
-        <w:t>assignCats</w:t>
-      </w:r>
-      <w:proofErr w:type="spellEnd"/>
+        <w:t xml:space="preserve"> assignCats</w:t>
+      </w:r>
       <w:r>
         <w:t xml:space="preserve">. </w:t>
       </w:r>
     </w:p>
     <w:p>
       <w:r>
-        <w:lastRenderedPageBreak/>
         <w:t xml:space="preserve">Each custom function takes a parameter “input” (which is a JSON), adds to input (optional), and then returns input so it can be passed to the next </w:t>
       </w:r>
       <w:r>
@@ -2173,15 +1687,7 @@
     </w:p>
     <w:p>
       <w:r>
-        <w:t xml:space="preserve">Finally, run your new A2WP object with </w:t>
-      </w:r>
-      <w:proofErr w:type="gramStart"/>
-      <w:r>
-        <w:t>call(</w:t>
-      </w:r>
-      <w:proofErr w:type="gramEnd"/>
-      <w:r>
-        <w:t xml:space="preserve">). </w:t>
+        <w:t xml:space="preserve">Finally, run your new A2WP object with call(). </w:t>
       </w:r>
     </w:p>
     <w:p/>
@@ -3389,6 +2895,7 @@
   <w:style w:type="character" w:default="1" w:styleId="DefaultParagraphFont">
     <w:name w:val="Default Paragraph Font"/>
     <w:uiPriority w:val="1"/>
+    <w:semiHidden/>
     <w:unhideWhenUsed/>
   </w:style>
   <w:style w:type="table" w:default="1" w:styleId="TableNormal">

</xml_diff>